<commit_message>
Contexte mis à jour
</commit_message>
<xml_diff>
--- a/documentations/cahier_des_charges.docx
+++ b/documentations/cahier_des_charges.docx
@@ -139,7 +139,6 @@
                 <w:lang w:val="fr-FR"/>
               </w:rPr>
             </w:pPr>
-            <w:proofErr w:type="spellStart"/>
             <w:r>
               <w:rPr>
                 <w:rFonts w:ascii="Montserrat SemiBold" w:eastAsia="Montserrat SemiBold" w:hAnsi="Montserrat SemiBold" w:cs="Montserrat SemiBold"/>
@@ -150,7 +149,6 @@
               </w:rPr>
               <w:t>Dayliho</w:t>
             </w:r>
-            <w:proofErr w:type="spellEnd"/>
           </w:p>
           <w:p>
             <w:pPr>
@@ -605,88 +603,6 @@
             <w:tabs>
               <w:tab w:val="right" w:pos="9015"/>
             </w:tabs>
-            <w:spacing w:before="60" w:line="240" w:lineRule="auto"/>
-            <w:rPr>
-              <w:rStyle w:val="Lienhypertexte"/>
-            </w:rPr>
-          </w:pPr>
-          <w:hyperlink w:anchor="_Toc289196201">
-            <w:r>
-              <w:rPr>
-                <w:rStyle w:val="Lienhypertexte"/>
-              </w:rPr>
-              <w:t>À la suite de l’épidémie de Covid-19, la Ligue de sport s'est retrouvée face à une problématique inédite : les joueurs ne pouvaient plus s’entraîner en groupe ni accéder aux infrastructures sportives en raison des mesures sanitaires strictes. Cette longue période d’inactivité imposée risquait non seulement d’affecter la condition physique des athlètes, mais également de compromettre leur préparation pour la reprise des compétitions.</w:t>
-            </w:r>
-            <w:r>
-              <w:tab/>
-            </w:r>
-            <w:r>
-              <w:fldChar w:fldCharType="begin"/>
-            </w:r>
-            <w:r>
-              <w:instrText>PAGEREF _Toc289196201 \h</w:instrText>
-            </w:r>
-            <w:r>
-              <w:fldChar w:fldCharType="separate"/>
-            </w:r>
-            <w:r>
-              <w:rPr>
-                <w:rStyle w:val="Lienhypertexte"/>
-              </w:rPr>
-              <w:t>4</w:t>
-            </w:r>
-            <w:r>
-              <w:fldChar w:fldCharType="end"/>
-            </w:r>
-          </w:hyperlink>
-        </w:p>
-        <w:p>
-          <w:pPr>
-            <w:pStyle w:val="TM4"/>
-            <w:tabs>
-              <w:tab w:val="right" w:pos="9015"/>
-            </w:tabs>
-            <w:spacing w:before="60" w:line="240" w:lineRule="auto"/>
-            <w:rPr>
-              <w:rStyle w:val="Lienhypertexte"/>
-            </w:rPr>
-          </w:pPr>
-          <w:hyperlink w:anchor="_Toc1511744147">
-            <w:r>
-              <w:rPr>
-                <w:rStyle w:val="Lienhypertexte"/>
-              </w:rPr>
-              <w:t>Pour pallier ce défi, la Ligue a rapidement mis en place une solution innovante afin de maintenir la forme des joueurs et leur éviter de "perdre leur ligne". Une application mobile dédiée à l’entraînement sportif a été développée, proposant des vidéos interactives créées par des coachs professionnels. Ces vidéos sont personnalisées pour répondre aux besoins spécifiques des athlètes de haut niveau, et offrent des programmes variés en fonction des objectifs individuels.</w:t>
-            </w:r>
-            <w:r>
-              <w:tab/>
-            </w:r>
-            <w:r>
-              <w:fldChar w:fldCharType="begin"/>
-            </w:r>
-            <w:r>
-              <w:instrText>PAGEREF _Toc1511744147 \h</w:instrText>
-            </w:r>
-            <w:r>
-              <w:fldChar w:fldCharType="separate"/>
-            </w:r>
-            <w:r>
-              <w:rPr>
-                <w:rStyle w:val="Lienhypertexte"/>
-              </w:rPr>
-              <w:t>4</w:t>
-            </w:r>
-            <w:r>
-              <w:fldChar w:fldCharType="end"/>
-            </w:r>
-          </w:hyperlink>
-        </w:p>
-        <w:p>
-          <w:pPr>
-            <w:pStyle w:val="TM4"/>
-            <w:tabs>
-              <w:tab w:val="right" w:pos="9015"/>
-            </w:tabs>
             <w:spacing w:before="200" w:line="240" w:lineRule="auto"/>
             <w:rPr>
               <w:rStyle w:val="Lienhypertexte"/>
@@ -1243,7 +1159,14 @@
       <w:bookmarkStart w:id="9" w:name="_Toc79423177"/>
       <w:bookmarkEnd w:id="8"/>
       <w:r>
-        <w:t>I- Descriptif du projet</w:t>
+        <w:lastRenderedPageBreak/>
+        <w:t xml:space="preserve">I- </w:t>
+      </w:r>
+      <w:r>
+        <w:t>Contexte</w:t>
+      </w:r>
+      <w:r>
+        <w:t xml:space="preserve"> du projet</w:t>
       </w:r>
       <w:bookmarkEnd w:id="9"/>
     </w:p>
@@ -1275,7 +1198,7 @@
           <w:szCs w:val="20"/>
           <w:lang w:val="fr-FR"/>
         </w:rPr>
-        <w:t>Suite à l’arrêt des entraînements en présentiel provoqué par l’épidémie de Covid-19, la Ligue a mis en place une solution pour permettre aux joueurs de maintenir leur condition physique malgré l’impossibilité de s’entraîner ensemble. Ce projet consiste en une application mobile dédiée aux entraînements sportifs, sous forme de cours en vidéo, créés et publiés par des coachs professionnels.</w:t>
+        <w:t>Suite à l’arrêt des entraînements en présentiel dû à la Covid-19, la Ligue a lancé une application mobile pour permettre aux joueurs de maintenir leur condition physique. Les coachs y publient des annonces de séances de sport auxquelles les joueurs peuvent s'inscrire.</w:t>
       </w:r>
     </w:p>
     <w:p>
@@ -1285,100 +1208,17 @@
           <w:rFonts w:ascii="Poppins" w:eastAsia="Poppins" w:hAnsi="Poppins" w:cs="Poppins"/>
           <w:sz w:val="20"/>
           <w:szCs w:val="20"/>
-        </w:rPr>
-      </w:pPr>
-    </w:p>
-    <w:p>
-      <w:pPr>
-        <w:jc w:val="both"/>
-        <w:rPr>
-          <w:rFonts w:ascii="Poppins" w:eastAsia="Poppins" w:hAnsi="Poppins" w:cs="Poppins"/>
-          <w:sz w:val="20"/>
-          <w:szCs w:val="20"/>
-        </w:rPr>
-      </w:pPr>
-      <w:r>
-        <w:rPr>
-          <w:rFonts w:ascii="Poppins" w:eastAsia="Poppins" w:hAnsi="Poppins" w:cs="Poppins"/>
-          <w:sz w:val="20"/>
-          <w:szCs w:val="20"/>
-        </w:rPr>
-        <w:t>L’objectif principal est d’éviter que les joueurs "perdent leur ligne" pendant cette période d’inactivité forcée. L’application propose des sessions d’entraînement personnalisées, adaptées aux besoins spécifiques de chaque athlète, et permet de suivre leur progression via des outils de suivi de performance. Les vidéos couvrent divers domaines, comme le cardio, la musculation, la récupération et même des aspects techniques du sport.</w:t>
-      </w:r>
-    </w:p>
-    <w:p>
-      <w:pPr>
-        <w:jc w:val="both"/>
-        <w:rPr>
-          <w:rFonts w:ascii="Poppins" w:eastAsia="Poppins" w:hAnsi="Poppins" w:cs="Poppins"/>
-          <w:sz w:val="20"/>
-          <w:szCs w:val="20"/>
-        </w:rPr>
-      </w:pPr>
-    </w:p>
-    <w:p>
-      <w:pPr>
-        <w:jc w:val="both"/>
-        <w:rPr>
-          <w:rFonts w:ascii="Poppins" w:eastAsia="Poppins" w:hAnsi="Poppins" w:cs="Poppins"/>
-          <w:color w:val="00B050"/>
-          <w:sz w:val="20"/>
-          <w:szCs w:val="20"/>
-        </w:rPr>
-      </w:pPr>
-      <w:r>
-        <w:rPr>
-          <w:rFonts w:ascii="Poppins" w:eastAsia="Poppins" w:hAnsi="Poppins" w:cs="Poppins"/>
-          <w:sz w:val="20"/>
-          <w:szCs w:val="20"/>
-        </w:rPr>
-        <w:t xml:space="preserve">Les coachs de la Ligue conçoivent et publient régulièrement de nouveaux contenus pour maintenir la variété et l’engagement des joueurs, tout en garantissant un encadrement professionnel, même à distance. </w:t>
-      </w:r>
-      <w:r>
-        <w:rPr>
-          <w:rFonts w:ascii="Poppins" w:eastAsia="Poppins" w:hAnsi="Poppins" w:cs="Poppins"/>
-          <w:color w:val="00B050"/>
-          <w:sz w:val="20"/>
-          <w:szCs w:val="20"/>
-        </w:rPr>
-        <w:t>L'application favorise aussi les échanges directs avec les coachs, permettant un accompagnement à la carte.</w:t>
-      </w:r>
-      <w:r>
-        <w:rPr>
-          <w:rFonts w:ascii="Poppins" w:eastAsia="Poppins" w:hAnsi="Poppins" w:cs="Poppins"/>
-          <w:color w:val="00B050"/>
-          <w:sz w:val="20"/>
-          <w:szCs w:val="20"/>
-        </w:rPr>
-        <w:t xml:space="preserve"> // OPTIONEL</w:t>
-      </w:r>
-    </w:p>
-    <w:p>
-      <w:pPr>
-        <w:jc w:val="both"/>
-        <w:rPr>
-          <w:rFonts w:ascii="Poppins" w:eastAsia="Poppins" w:hAnsi="Poppins" w:cs="Poppins"/>
-          <w:sz w:val="20"/>
-          <w:szCs w:val="20"/>
-        </w:rPr>
-      </w:pPr>
-    </w:p>
-    <w:p>
-      <w:pPr>
-        <w:jc w:val="both"/>
-        <w:rPr>
-          <w:rFonts w:ascii="Poppins" w:eastAsia="Poppins" w:hAnsi="Poppins" w:cs="Poppins"/>
-          <w:sz w:val="20"/>
-          <w:szCs w:val="20"/>
-        </w:rPr>
-      </w:pPr>
-      <w:r>
-        <w:rPr>
-          <w:rFonts w:ascii="Poppins" w:eastAsia="Poppins" w:hAnsi="Poppins" w:cs="Poppins"/>
-          <w:sz w:val="20"/>
-          <w:szCs w:val="20"/>
-        </w:rPr>
-        <w:t>Ce projet innovant a pour but de garantir que les joueurs restent performants et motivés durant cette période d'incertitude, en leur offrant une solution d’entraînement flexible et adaptée aux conditions de distanciation sociale.</w:t>
+          <w:lang w:val="fr-FR"/>
+        </w:rPr>
+      </w:pPr>
+      <w:r>
+        <w:rPr>
+          <w:rFonts w:ascii="Poppins" w:eastAsia="Poppins" w:hAnsi="Poppins" w:cs="Poppins"/>
+          <w:sz w:val="20"/>
+          <w:szCs w:val="20"/>
+          <w:lang w:val="fr-FR"/>
+        </w:rPr>
+        <w:t>Les réservations sont essentielles pour limiter le nombre de participants par séance, conformément aux restrictions sanitaires liées au Covid-19. L’application propose un planning de séances adaptées aux besoins des athlètes, couvrant des domaines variés comme le cardio, la musculation, la récupération et les techniques sportives. Ce système permet aux joueurs de rester performants et motivés avec des entraînements flexibles et sûrs malgré les contraintes sociales.</w:t>
       </w:r>
     </w:p>
     <w:p>
@@ -1685,16 +1525,7 @@
                 <w:szCs w:val="20"/>
                 <w:lang w:val="fr-FR"/>
               </w:rPr>
-              <w:t xml:space="preserve">Développeur </w:t>
-            </w:r>
-            <w:proofErr w:type="spellStart"/>
-            <w:r>
-              <w:rPr>
-                <w:sz w:val="20"/>
-                <w:szCs w:val="20"/>
-                <w:lang w:val="fr-FR"/>
-              </w:rPr>
-              <w:t>F</w:t>
+              <w:t>Développeur F</w:t>
             </w:r>
             <w:r>
               <w:rPr>
@@ -1704,7 +1535,6 @@
               </w:rPr>
               <w:t>ullStack</w:t>
             </w:r>
-            <w:proofErr w:type="spellEnd"/>
           </w:p>
         </w:tc>
         <w:tc>
@@ -1799,7 +1629,6 @@
               </w:rPr>
               <w:t xml:space="preserve">Développeur </w:t>
             </w:r>
-            <w:proofErr w:type="spellStart"/>
             <w:r>
               <w:rPr>
                 <w:sz w:val="20"/>
@@ -1808,7 +1637,6 @@
               </w:rPr>
               <w:t>FullStack</w:t>
             </w:r>
-            <w:proofErr w:type="spellEnd"/>
           </w:p>
         </w:tc>
         <w:tc>
@@ -1832,7 +1660,6 @@
                 <w:lang w:val="fr-FR"/>
               </w:rPr>
             </w:pPr>
-            <w:proofErr w:type="spellStart"/>
             <w:r>
               <w:rPr>
                 <w:color w:val="4A86E8"/>
@@ -1842,7 +1669,6 @@
               </w:rPr>
               <w:t>contact@seraphin.legal</w:t>
             </w:r>
-            <w:proofErr w:type="spellEnd"/>
           </w:p>
         </w:tc>
       </w:tr>
@@ -1866,19 +1692,22 @@
     </w:p>
     <w:p>
       <w:pPr>
-        <w:pStyle w:val="Titre2"/>
+        <w:pStyle w:val="Titre4"/>
       </w:pPr>
       <w:bookmarkStart w:id="15" w:name="_idkfxeuskdtz"/>
-      <w:bookmarkStart w:id="16" w:name="_Toc1510914906"/>
+      <w:bookmarkStart w:id="16" w:name="_Toc1864057867"/>
       <w:bookmarkEnd w:id="15"/>
       <w:r>
-        <w:t>III- Contexte du projet</w:t>
+        <w:lastRenderedPageBreak/>
+        <w:t>1 - Exposé de la situation</w:t>
       </w:r>
       <w:bookmarkEnd w:id="16"/>
-    </w:p>
-    <w:p>
-      <w:pPr>
-        <w:spacing w:line="240" w:lineRule="auto"/>
+      <w:r>
+        <w:t xml:space="preserve"> </w:t>
+      </w:r>
+    </w:p>
+    <w:p>
+      <w:pPr>
         <w:jc w:val="both"/>
         <w:rPr>
           <w:rFonts w:ascii="Poppins" w:eastAsia="Poppins" w:hAnsi="Poppins" w:cs="Poppins"/>
@@ -1889,189 +1718,100 @@
     </w:p>
     <w:p>
       <w:pPr>
+        <w:jc w:val="both"/>
+        <w:rPr>
+          <w:rFonts w:ascii="Poppins" w:eastAsia="Poppins" w:hAnsi="Poppins" w:cs="Poppins"/>
+          <w:sz w:val="20"/>
+          <w:szCs w:val="20"/>
+        </w:rPr>
+      </w:pPr>
+      <w:r>
+        <w:rPr>
+          <w:rFonts w:ascii="Poppins" w:eastAsia="Poppins" w:hAnsi="Poppins" w:cs="Poppins"/>
+          <w:sz w:val="20"/>
+          <w:szCs w:val="20"/>
+        </w:rPr>
+        <w:t>Aujourd'hui,</w:t>
+      </w:r>
+      <w:r>
+        <w:rPr>
+          <w:rFonts w:ascii="Poppins" w:eastAsia="Poppins" w:hAnsi="Poppins" w:cs="Poppins"/>
+          <w:sz w:val="20"/>
+          <w:szCs w:val="20"/>
+          <w:highlight w:val="white"/>
+        </w:rPr>
+        <w:t xml:space="preserve"> nous r</w:t>
+      </w:r>
+      <w:r>
+        <w:rPr>
+          <w:rFonts w:ascii="Poppins" w:eastAsia="Poppins" w:hAnsi="Poppins" w:cs="Poppins"/>
+          <w:sz w:val="20"/>
+          <w:szCs w:val="20"/>
+        </w:rPr>
+        <w:t>encontrons les problématiques suivantes :</w:t>
+      </w:r>
+    </w:p>
+    <w:p>
+      <w:pPr>
+        <w:jc w:val="both"/>
+        <w:rPr>
+          <w:rFonts w:ascii="Poppins" w:eastAsia="Poppins" w:hAnsi="Poppins" w:cs="Poppins"/>
+          <w:b/>
+          <w:sz w:val="20"/>
+          <w:szCs w:val="20"/>
+        </w:rPr>
+      </w:pPr>
+    </w:p>
+    <w:p>
+      <w:pPr>
+        <w:jc w:val="both"/>
+        <w:rPr>
+          <w:rFonts w:ascii="Poppins" w:eastAsia="Poppins" w:hAnsi="Poppins" w:cs="Poppins"/>
+          <w:b/>
+          <w:sz w:val="20"/>
+          <w:szCs w:val="20"/>
+        </w:rPr>
+      </w:pPr>
+      <w:r>
+        <w:rPr>
+          <w:rFonts w:ascii="Poppins" w:eastAsia="Poppins" w:hAnsi="Poppins" w:cs="Poppins"/>
+          <w:b/>
+          <w:sz w:val="20"/>
+          <w:szCs w:val="20"/>
+        </w:rPr>
+        <w:t>Comment les joueurs de la ligue peuvent-ils</w:t>
+      </w:r>
+      <w:r>
+        <w:rPr>
+          <w:rFonts w:ascii="Poppins" w:eastAsia="Poppins" w:hAnsi="Poppins" w:cs="Poppins"/>
+          <w:b/>
+          <w:sz w:val="20"/>
+          <w:szCs w:val="20"/>
+        </w:rPr>
+        <w:t xml:space="preserve"> rester actifs malgré les conditions de confinement ?</w:t>
+      </w:r>
+    </w:p>
+    <w:p>
+      <w:pPr>
+        <w:jc w:val="both"/>
+        <w:rPr>
+          <w:rFonts w:ascii="Poppins" w:eastAsia="Poppins" w:hAnsi="Poppins" w:cs="Poppins"/>
+          <w:sz w:val="20"/>
+          <w:szCs w:val="20"/>
+        </w:rPr>
+      </w:pPr>
+    </w:p>
+    <w:p>
+      <w:pPr>
         <w:pStyle w:val="Titre4"/>
-        <w:rPr>
-          <w:b w:val="0"/>
-          <w:color w:val="auto"/>
-          <w:sz w:val="20"/>
-          <w:szCs w:val="20"/>
-        </w:rPr>
-      </w:pPr>
-      <w:bookmarkStart w:id="17" w:name="_Toc289196201"/>
-      <w:r>
-        <w:rPr>
-          <w:b w:val="0"/>
-          <w:color w:val="auto"/>
-          <w:sz w:val="20"/>
-          <w:szCs w:val="20"/>
-        </w:rPr>
-        <w:t>À la suite de l’épidémie de Covid-19, la Ligue de sport s'est retrouvée face à une problématique inédite : les joueurs ne pouvaient plus s’entraîner en groupe ni accéder aux infrastructures sportives en raison des mesures sanitaires strictes. Cette longue période d’inactivité imposée risquait non seulement d’affecter la condition physique des athlètes, mais également de compromettre leur préparation pour la reprise des compétitions.</w:t>
-      </w:r>
+      </w:pPr>
+      <w:bookmarkStart w:id="17" w:name="_h4i97k99ei5q"/>
+      <w:bookmarkStart w:id="18" w:name="_Toc1113777671"/>
       <w:bookmarkEnd w:id="17"/>
-    </w:p>
-    <w:p>
-      <w:pPr>
-        <w:pStyle w:val="Titre4"/>
-        <w:rPr>
-          <w:b w:val="0"/>
-          <w:color w:val="auto"/>
-          <w:sz w:val="20"/>
-          <w:szCs w:val="20"/>
-        </w:rPr>
-      </w:pPr>
-    </w:p>
-    <w:p>
-      <w:pPr>
-        <w:pStyle w:val="Titre4"/>
-        <w:rPr>
-          <w:b w:val="0"/>
-          <w:color w:val="auto"/>
-          <w:sz w:val="20"/>
-          <w:szCs w:val="20"/>
-        </w:rPr>
-      </w:pPr>
-      <w:bookmarkStart w:id="18" w:name="_Toc1511744147"/>
-      <w:r>
-        <w:rPr>
-          <w:b w:val="0"/>
-          <w:color w:val="auto"/>
-          <w:sz w:val="20"/>
-          <w:szCs w:val="20"/>
-        </w:rPr>
-        <w:t>Pour pallier ce défi, la Ligue a rapidement mis en place une solution innovante afin de maintenir la forme des joueurs et leur éviter de "perdre leur ligne". Une application mobile dédiée à l’entraînement sportif a été développée, proposant des vidéos interactives créées par des coachs professionnels. Ces vidéos sont personnalisées pour répondre aux besoins spécifiques des athlètes de haut niveau, et offrent des programmes variés en fonction des objectifs individuels.</w:t>
+      <w:r>
+        <w:t>2- Nos objectifs :</w:t>
       </w:r>
       <w:bookmarkEnd w:id="18"/>
-    </w:p>
-    <w:p>
-      <w:pPr>
-        <w:pStyle w:val="Titre4"/>
-        <w:rPr>
-          <w:b w:val="0"/>
-          <w:color w:val="auto"/>
-          <w:sz w:val="20"/>
-          <w:szCs w:val="20"/>
-        </w:rPr>
-      </w:pPr>
-    </w:p>
-    <w:p>
-      <w:pPr>
-        <w:pStyle w:val="Titre4"/>
-      </w:pPr>
-      <w:bookmarkStart w:id="19" w:name="_Toc1864057867"/>
-      <w:r>
-        <w:t>1 - Exposé de la situation</w:t>
-      </w:r>
-      <w:bookmarkEnd w:id="19"/>
-      <w:r>
-        <w:t xml:space="preserve"> </w:t>
-      </w:r>
-    </w:p>
-    <w:p>
-      <w:pPr>
-        <w:jc w:val="both"/>
-        <w:rPr>
-          <w:rFonts w:ascii="Poppins" w:eastAsia="Poppins" w:hAnsi="Poppins" w:cs="Poppins"/>
-          <w:sz w:val="20"/>
-          <w:szCs w:val="20"/>
-        </w:rPr>
-      </w:pPr>
-    </w:p>
-    <w:p>
-      <w:pPr>
-        <w:jc w:val="both"/>
-        <w:rPr>
-          <w:rFonts w:ascii="Poppins" w:eastAsia="Poppins" w:hAnsi="Poppins" w:cs="Poppins"/>
-          <w:sz w:val="20"/>
-          <w:szCs w:val="20"/>
-        </w:rPr>
-      </w:pPr>
-      <w:r>
-        <w:rPr>
-          <w:rFonts w:ascii="Poppins" w:eastAsia="Poppins" w:hAnsi="Poppins" w:cs="Poppins"/>
-          <w:sz w:val="20"/>
-          <w:szCs w:val="20"/>
-        </w:rPr>
-        <w:t>Aujourd'hui,</w:t>
-      </w:r>
-      <w:r>
-        <w:rPr>
-          <w:rFonts w:ascii="Poppins" w:eastAsia="Poppins" w:hAnsi="Poppins" w:cs="Poppins"/>
-          <w:sz w:val="20"/>
-          <w:szCs w:val="20"/>
-          <w:highlight w:val="white"/>
-        </w:rPr>
-        <w:t xml:space="preserve"> nous r</w:t>
-      </w:r>
-      <w:r>
-        <w:rPr>
-          <w:rFonts w:ascii="Poppins" w:eastAsia="Poppins" w:hAnsi="Poppins" w:cs="Poppins"/>
-          <w:sz w:val="20"/>
-          <w:szCs w:val="20"/>
-        </w:rPr>
-        <w:t>encontrons les problématiques suivantes :</w:t>
-      </w:r>
-    </w:p>
-    <w:p>
-      <w:pPr>
-        <w:jc w:val="both"/>
-        <w:rPr>
-          <w:rFonts w:ascii="Poppins" w:eastAsia="Poppins" w:hAnsi="Poppins" w:cs="Poppins"/>
-          <w:b/>
-          <w:sz w:val="20"/>
-          <w:szCs w:val="20"/>
-        </w:rPr>
-      </w:pPr>
-    </w:p>
-    <w:p>
-      <w:pPr>
-        <w:jc w:val="both"/>
-        <w:rPr>
-          <w:rFonts w:ascii="Poppins" w:eastAsia="Poppins" w:hAnsi="Poppins" w:cs="Poppins"/>
-          <w:b/>
-          <w:sz w:val="20"/>
-          <w:szCs w:val="20"/>
-        </w:rPr>
-      </w:pPr>
-      <w:r>
-        <w:rPr>
-          <w:rFonts w:ascii="Poppins" w:eastAsia="Poppins" w:hAnsi="Poppins" w:cs="Poppins"/>
-          <w:b/>
-          <w:sz w:val="20"/>
-          <w:szCs w:val="20"/>
-        </w:rPr>
-        <w:t>Comment les joueurs de la ligue peuvent-ils</w:t>
-      </w:r>
-      <w:r>
-        <w:rPr>
-          <w:rFonts w:ascii="Poppins" w:eastAsia="Poppins" w:hAnsi="Poppins" w:cs="Poppins"/>
-          <w:b/>
-          <w:sz w:val="20"/>
-          <w:szCs w:val="20"/>
-        </w:rPr>
-        <w:t xml:space="preserve"> rester actifs malgré les conditions de confinement ?</w:t>
-      </w:r>
-    </w:p>
-    <w:p>
-      <w:pPr>
-        <w:jc w:val="both"/>
-        <w:rPr>
-          <w:rFonts w:ascii="Poppins" w:eastAsia="Poppins" w:hAnsi="Poppins" w:cs="Poppins"/>
-          <w:sz w:val="20"/>
-          <w:szCs w:val="20"/>
-        </w:rPr>
-      </w:pPr>
-    </w:p>
-    <w:p>
-      <w:pPr>
-        <w:pStyle w:val="Titre4"/>
-      </w:pPr>
-      <w:bookmarkStart w:id="20" w:name="_h4i97k99ei5q"/>
-      <w:bookmarkStart w:id="21" w:name="_Toc1113777671"/>
-      <w:bookmarkEnd w:id="20"/>
-      <w:r>
-        <w:t>2- Nos objectifs :</w:t>
-      </w:r>
-      <w:bookmarkEnd w:id="21"/>
       <w:r>
         <w:t xml:space="preserve"> </w:t>
       </w:r>
@@ -2368,11 +2108,11 @@
       <w:pPr>
         <w:pStyle w:val="Titre2"/>
       </w:pPr>
-      <w:bookmarkStart w:id="22" w:name="_Toc1579358738"/>
+      <w:bookmarkStart w:id="19" w:name="_Toc1579358738"/>
       <w:r>
         <w:t>IV- Description fonctionnelle des besoins</w:t>
       </w:r>
-      <w:bookmarkEnd w:id="22"/>
+      <w:bookmarkEnd w:id="19"/>
     </w:p>
     <w:p>
       <w:pPr>
@@ -2384,13 +2124,13 @@
       <w:pPr>
         <w:pStyle w:val="Titre4"/>
       </w:pPr>
-      <w:bookmarkStart w:id="23" w:name="_oo4k9veoq7uq"/>
-      <w:bookmarkStart w:id="24" w:name="_Toc2082328880"/>
-      <w:bookmarkEnd w:id="23"/>
+      <w:bookmarkStart w:id="20" w:name="_oo4k9veoq7uq"/>
+      <w:bookmarkStart w:id="21" w:name="_Toc2082328880"/>
+      <w:bookmarkEnd w:id="20"/>
       <w:r>
         <w:t>1- Accueil et connexion</w:t>
       </w:r>
-      <w:bookmarkEnd w:id="24"/>
+      <w:bookmarkEnd w:id="21"/>
     </w:p>
     <w:p>
       <w:pPr>
@@ -2474,6 +2214,7 @@
           <w:sz w:val="20"/>
           <w:szCs w:val="20"/>
         </w:rPr>
+        <w:lastRenderedPageBreak/>
         <w:t xml:space="preserve">Aucun contenu ou fonctionnalité de la plateforme n'est accessible hors authentification.  </w:t>
       </w:r>
     </w:p>
@@ -3010,18 +2751,18 @@
           <w:szCs w:val="20"/>
         </w:rPr>
       </w:pPr>
-      <w:bookmarkStart w:id="25" w:name="_tjstvfkvd4da" w:colFirst="0" w:colLast="0"/>
-      <w:bookmarkEnd w:id="25"/>
+      <w:bookmarkStart w:id="22" w:name="_tjstvfkvd4da" w:colFirst="0" w:colLast="0"/>
+      <w:bookmarkEnd w:id="22"/>
     </w:p>
     <w:p>
       <w:pPr>
         <w:pStyle w:val="Titre4"/>
       </w:pPr>
-      <w:bookmarkStart w:id="26" w:name="_Toc1774335343"/>
+      <w:bookmarkStart w:id="23" w:name="_Toc1774335343"/>
       <w:r>
         <w:t>2- Fonctionnalités</w:t>
       </w:r>
-      <w:bookmarkEnd w:id="26"/>
+      <w:bookmarkEnd w:id="23"/>
     </w:p>
     <w:p>
       <w:pPr>
@@ -3234,16 +2975,8 @@
               <w:rPr>
                 <w:lang w:val="fr-FR"/>
               </w:rPr>
-              <w:t xml:space="preserve">En tant qu'user et coach je peux modifier mon </w:t>
-            </w:r>
-            <w:proofErr w:type="spellStart"/>
-            <w:r>
-              <w:rPr>
-                <w:lang w:val="fr-FR"/>
-              </w:rPr>
-              <w:t>mdp</w:t>
-            </w:r>
-            <w:proofErr w:type="spellEnd"/>
+              <w:t>En tant qu'user et coach je peux modifier mon mdp</w:t>
+            </w:r>
           </w:p>
         </w:tc>
         <w:tc>
@@ -4130,6 +3863,7 @@
           </w:tcPr>
           <w:p>
             <w:r>
+              <w:lastRenderedPageBreak/>
               <w:t>A1</w:t>
             </w:r>
           </w:p>
@@ -4346,14 +4080,14 @@
           <w:lang w:val="fr-FR"/>
         </w:rPr>
       </w:pPr>
-      <w:bookmarkStart w:id="27" w:name="_Toc977822131"/>
+      <w:bookmarkStart w:id="24" w:name="_Toc977822131"/>
       <w:r>
         <w:rPr>
           <w:lang w:val="fr-FR"/>
         </w:rPr>
         <w:t>3- Schéma fonctionnalité</w:t>
       </w:r>
-      <w:bookmarkEnd w:id="27"/>
+      <w:bookmarkEnd w:id="24"/>
     </w:p>
     <w:p>
       <w:pPr>
@@ -4362,14 +4096,14 @@
           <w:lang w:val="fr-FR"/>
         </w:rPr>
       </w:pPr>
-      <w:bookmarkStart w:id="28" w:name="_Toc341746111"/>
+      <w:bookmarkStart w:id="25" w:name="_Toc341746111"/>
       <w:r>
         <w:rPr>
           <w:lang w:val="fr-FR"/>
         </w:rPr>
         <w:t>4- Schéma lien entre pages</w:t>
       </w:r>
-      <w:bookmarkEnd w:id="28"/>
+      <w:bookmarkEnd w:id="25"/>
     </w:p>
     <w:p>
       <w:pPr>
@@ -4378,14 +4112,14 @@
           <w:lang w:val="fr-FR"/>
         </w:rPr>
       </w:pPr>
-      <w:bookmarkStart w:id="29" w:name="_Toc215902039"/>
+      <w:bookmarkStart w:id="26" w:name="_Toc215902039"/>
       <w:r>
         <w:rPr>
           <w:lang w:val="fr-FR"/>
         </w:rPr>
         <w:t>5- Schéma design pages</w:t>
       </w:r>
-      <w:bookmarkEnd w:id="29"/>
+      <w:bookmarkEnd w:id="26"/>
     </w:p>
     <w:p>
       <w:pPr>
@@ -4515,6 +4249,7 @@
           <w:noProof/>
           <w:lang w:val="fr-FR"/>
         </w:rPr>
+        <w:lastRenderedPageBreak/>
         <w:drawing>
           <wp:inline distT="0" distB="0" distL="0" distR="0" wp14:anchorId="787AA52E" wp14:editId="2722146F">
             <wp:extent cx="5733415" cy="3021965"/>
@@ -4572,7 +4307,7 @@
           <w:lang w:val="fr-FR"/>
         </w:rPr>
       </w:pPr>
-      <w:bookmarkStart w:id="30" w:name="_Toc182767853"/>
+      <w:bookmarkStart w:id="27" w:name="_Toc182767853"/>
       <w:r>
         <w:rPr>
           <w:lang w:val="fr-FR"/>
@@ -4585,7 +4320,7 @@
         </w:rPr>
         <w:t>- Contraintes</w:t>
       </w:r>
-      <w:bookmarkEnd w:id="30"/>
+      <w:bookmarkEnd w:id="27"/>
     </w:p>
     <w:p/>
     <w:p>
@@ -4859,13 +4594,13 @@
       <w:pPr>
         <w:pStyle w:val="Titre2"/>
       </w:pPr>
-      <w:bookmarkStart w:id="31" w:name="_o8xne7sr0pyi"/>
-      <w:bookmarkStart w:id="32" w:name="_Toc1497138526"/>
-      <w:bookmarkEnd w:id="31"/>
+      <w:bookmarkStart w:id="28" w:name="_o8xne7sr0pyi"/>
+      <w:bookmarkStart w:id="29" w:name="_Toc1497138526"/>
+      <w:bookmarkEnd w:id="28"/>
       <w:r>
         <w:t>V- Sécurité</w:t>
       </w:r>
-      <w:bookmarkEnd w:id="32"/>
+      <w:bookmarkEnd w:id="29"/>
       <w:r>
         <w:t xml:space="preserve"> </w:t>
       </w:r>
@@ -4874,8 +4609,8 @@
       <w:pPr>
         <w:pStyle w:val="Titre2"/>
       </w:pPr>
-      <w:bookmarkStart w:id="33" w:name="_g3ilfrksp19" w:colFirst="0" w:colLast="0"/>
-      <w:bookmarkEnd w:id="33"/>
+      <w:bookmarkStart w:id="30" w:name="_g3ilfrksp19" w:colFirst="0" w:colLast="0"/>
+      <w:bookmarkEnd w:id="30"/>
       <w:r>
         <w:t xml:space="preserve"> </w:t>
       </w:r>
@@ -4906,57 +4641,15 @@
         <w:rPr>
           <w:lang w:val="fr-FR"/>
         </w:rPr>
-        <w:t xml:space="preserve">Les </w:t>
-      </w:r>
-      <w:proofErr w:type="spellStart"/>
+        <w:t xml:space="preserve">Les mdp seront chiffrés dans la bdd </w:t>
+      </w:r>
+    </w:p>
+    <w:p>
       <w:r>
         <w:rPr>
           <w:lang w:val="fr-FR"/>
         </w:rPr>
-        <w:t>mdp</w:t>
-      </w:r>
-      <w:proofErr w:type="spellEnd"/>
-      <w:r>
-        <w:rPr>
-          <w:lang w:val="fr-FR"/>
-        </w:rPr>
-        <w:t xml:space="preserve"> seront chiffrés dans la </w:t>
-      </w:r>
-      <w:proofErr w:type="spellStart"/>
-      <w:r>
-        <w:rPr>
-          <w:lang w:val="fr-FR"/>
-        </w:rPr>
-        <w:t>bdd</w:t>
-      </w:r>
-      <w:proofErr w:type="spellEnd"/>
-      <w:r>
-        <w:rPr>
-          <w:lang w:val="fr-FR"/>
-        </w:rPr>
-        <w:t xml:space="preserve"> </w:t>
-      </w:r>
-    </w:p>
-    <w:p>
-      <w:r>
-        <w:rPr>
-          <w:lang w:val="fr-FR"/>
-        </w:rPr>
-        <w:t>Les utilisateurs et coachs seront des personnes de M2L et non des “</w:t>
-      </w:r>
-      <w:proofErr w:type="spellStart"/>
-      <w:r>
-        <w:rPr>
-          <w:lang w:val="fr-FR"/>
-        </w:rPr>
-        <w:t>randoms</w:t>
-      </w:r>
-      <w:proofErr w:type="spellEnd"/>
-      <w:r>
-        <w:rPr>
-          <w:lang w:val="fr-FR"/>
-        </w:rPr>
-        <w:t>”</w:t>
+        <w:t>Les utilisateurs et coachs seront des personnes de M2L et non des “randoms”</w:t>
       </w:r>
     </w:p>
     <w:p/>
@@ -4965,20 +4658,20 @@
       <w:pPr>
         <w:pStyle w:val="Titre2"/>
       </w:pPr>
-      <w:bookmarkStart w:id="34" w:name="_7mxl61swpjsy" w:colFirst="0" w:colLast="0"/>
-      <w:bookmarkEnd w:id="34"/>
+      <w:bookmarkStart w:id="31" w:name="_7mxl61swpjsy" w:colFirst="0" w:colLast="0"/>
+      <w:bookmarkEnd w:id="31"/>
     </w:p>
     <w:p>
       <w:pPr>
         <w:pStyle w:val="Titre2"/>
       </w:pPr>
-      <w:bookmarkStart w:id="35" w:name="_ievy8j9uaz6q"/>
-      <w:bookmarkStart w:id="36" w:name="_Toc1087328989"/>
-      <w:bookmarkEnd w:id="35"/>
+      <w:bookmarkStart w:id="32" w:name="_ievy8j9uaz6q"/>
+      <w:bookmarkStart w:id="33" w:name="_Toc1087328989"/>
+      <w:bookmarkEnd w:id="32"/>
       <w:r>
         <w:t>VI- Budget</w:t>
       </w:r>
-      <w:bookmarkEnd w:id="36"/>
+      <w:bookmarkEnd w:id="33"/>
     </w:p>
     <w:p>
       <w:pPr>
@@ -5028,8 +4721,8 @@
                 <w:color w:val="FFFFFF"/>
               </w:rPr>
             </w:pPr>
-            <w:bookmarkStart w:id="37" w:name="_eo6xqpwvt6q5" w:colFirst="0" w:colLast="0"/>
-            <w:bookmarkEnd w:id="37"/>
+            <w:bookmarkStart w:id="34" w:name="_eo6xqpwvt6q5" w:colFirst="0" w:colLast="0"/>
+            <w:bookmarkEnd w:id="34"/>
             <w:r>
               <w:rPr>
                 <w:b/>
@@ -5097,7 +4790,6 @@
               </w:rPr>
               <w:t xml:space="preserve">Développeur </w:t>
             </w:r>
-            <w:proofErr w:type="spellStart"/>
             <w:r>
               <w:rPr>
                 <w:b/>
@@ -5105,7 +4797,6 @@
               </w:rPr>
               <w:t>FrontEnd</w:t>
             </w:r>
-            <w:proofErr w:type="spellEnd"/>
             <w:r>
               <w:rPr>
                 <w:b/>
@@ -5183,7 +4874,6 @@
               </w:rPr>
               <w:t xml:space="preserve">Développeur </w:t>
             </w:r>
-            <w:proofErr w:type="spellStart"/>
             <w:r>
               <w:rPr>
                 <w:b/>
@@ -5192,7 +4882,6 @@
               </w:rPr>
               <w:t>BackEnd</w:t>
             </w:r>
-            <w:proofErr w:type="spellEnd"/>
             <w:r>
               <w:rPr>
                 <w:b/>
@@ -5276,21 +4965,12 @@
               </w:rPr>
               <w:t xml:space="preserve">Développeur </w:t>
             </w:r>
-            <w:proofErr w:type="spellStart"/>
             <w:r>
               <w:rPr>
                 <w:b/>
                 <w:bCs/>
               </w:rPr>
-              <w:t>FrontEnd</w:t>
-            </w:r>
-            <w:proofErr w:type="spellEnd"/>
-            <w:r>
-              <w:rPr>
-                <w:b/>
-                <w:bCs/>
-              </w:rPr>
-              <w:t xml:space="preserve"> Mobile</w:t>
+              <w:t>FrontEnd Mobile</w:t>
             </w:r>
           </w:p>
           <w:p>
@@ -5378,23 +5058,13 @@
               </w:rPr>
               <w:t xml:space="preserve">Développeur </w:t>
             </w:r>
-            <w:proofErr w:type="spellStart"/>
             <w:r>
               <w:rPr>
                 <w:b/>
                 <w:bCs/>
                 <w:lang w:val="fr-FR"/>
               </w:rPr>
-              <w:t>BackEnd</w:t>
-            </w:r>
-            <w:proofErr w:type="spellEnd"/>
-            <w:r>
-              <w:rPr>
-                <w:b/>
-                <w:bCs/>
-                <w:lang w:val="fr-FR"/>
-              </w:rPr>
-              <w:t xml:space="preserve"> </w:t>
+              <w:t xml:space="preserve">BackEnd </w:t>
             </w:r>
             <w:r>
               <w:rPr>
@@ -5531,13 +5201,13 @@
       <w:pPr>
         <w:pStyle w:val="Titre2"/>
       </w:pPr>
-      <w:bookmarkStart w:id="38" w:name="_xtnphyicac2x"/>
-      <w:bookmarkStart w:id="39" w:name="_Toc211712305"/>
-      <w:bookmarkEnd w:id="38"/>
+      <w:bookmarkStart w:id="35" w:name="_xtnphyicac2x"/>
+      <w:bookmarkStart w:id="36" w:name="_Toc211712305"/>
+      <w:bookmarkEnd w:id="35"/>
       <w:r>
         <w:t>VII - Calendrier</w:t>
       </w:r>
-      <w:bookmarkEnd w:id="39"/>
+      <w:bookmarkEnd w:id="36"/>
       <w:r>
         <w:t xml:space="preserve"> </w:t>
       </w:r>
@@ -5548,8 +5218,8 @@
         <w:spacing w:before="0" w:after="0" w:line="240" w:lineRule="auto"/>
         <w:jc w:val="left"/>
       </w:pPr>
-      <w:bookmarkStart w:id="40" w:name="_wsur0dh1jbnf" w:colFirst="0" w:colLast="0"/>
-      <w:bookmarkEnd w:id="40"/>
+      <w:bookmarkStart w:id="37" w:name="_wsur0dh1jbnf" w:colFirst="0" w:colLast="0"/>
+      <w:bookmarkEnd w:id="37"/>
     </w:p>
     <w:tbl>
       <w:tblPr>
@@ -5769,6 +5439,7 @@
                 <w:sz w:val="20"/>
                 <w:szCs w:val="20"/>
               </w:rPr>
+              <w:lastRenderedPageBreak/>
               <w:t>Initiation</w:t>
             </w:r>
           </w:p>
@@ -6390,8 +6061,8 @@
       <w:pPr>
         <w:pStyle w:val="Titre2"/>
       </w:pPr>
-      <w:bookmarkStart w:id="41" w:name="_mday1dhg3xr2" w:colFirst="0" w:colLast="0"/>
-      <w:bookmarkEnd w:id="41"/>
+      <w:bookmarkStart w:id="38" w:name="_mday1dhg3xr2" w:colFirst="0" w:colLast="0"/>
+      <w:bookmarkEnd w:id="38"/>
     </w:p>
     <w:sectPr>
       <w:headerReference w:type="default" r:id="rId9"/>
@@ -7985,7 +7656,6 @@
   <w:style w:type="character" w:default="1" w:styleId="Policepardfaut">
     <w:name w:val="Default Paragraph Font"/>
     <w:uiPriority w:val="1"/>
-    <w:semiHidden/>
     <w:unhideWhenUsed/>
   </w:style>
   <w:style w:type="table" w:default="1" w:styleId="TableauNormal">

</xml_diff>

<commit_message>
Fonctionnalités et desc màj
</commit_message>
<xml_diff>
--- a/documentations/cahier_des_charges.docx
+++ b/documentations/cahier_des_charges.docx
@@ -139,6 +139,7 @@
                 <w:lang w:val="fr-FR"/>
               </w:rPr>
             </w:pPr>
+            <w:proofErr w:type="spellStart"/>
             <w:r>
               <w:rPr>
                 <w:rFonts w:ascii="Montserrat SemiBold" w:eastAsia="Montserrat SemiBold" w:hAnsi="Montserrat SemiBold" w:cs="Montserrat SemiBold"/>
@@ -149,6 +150,7 @@
               </w:rPr>
               <w:t>Dayliho</w:t>
             </w:r>
+            <w:proofErr w:type="spellEnd"/>
           </w:p>
           <w:p>
             <w:pPr>
@@ -1525,7 +1527,16 @@
                 <w:szCs w:val="20"/>
                 <w:lang w:val="fr-FR"/>
               </w:rPr>
-              <w:t>Développeur F</w:t>
+              <w:t xml:space="preserve">Développeur </w:t>
+            </w:r>
+            <w:proofErr w:type="spellStart"/>
+            <w:r>
+              <w:rPr>
+                <w:sz w:val="20"/>
+                <w:szCs w:val="20"/>
+                <w:lang w:val="fr-FR"/>
+              </w:rPr>
+              <w:t>F</w:t>
             </w:r>
             <w:r>
               <w:rPr>
@@ -1535,6 +1546,7 @@
               </w:rPr>
               <w:t>ullStack</w:t>
             </w:r>
+            <w:proofErr w:type="spellEnd"/>
           </w:p>
         </w:tc>
         <w:tc>
@@ -1629,6 +1641,7 @@
               </w:rPr>
               <w:t xml:space="preserve">Développeur </w:t>
             </w:r>
+            <w:proofErr w:type="spellStart"/>
             <w:r>
               <w:rPr>
                 <w:sz w:val="20"/>
@@ -1637,6 +1650,7 @@
               </w:rPr>
               <w:t>FullStack</w:t>
             </w:r>
+            <w:proofErr w:type="spellEnd"/>
           </w:p>
         </w:tc>
         <w:tc>
@@ -1660,6 +1674,7 @@
                 <w:lang w:val="fr-FR"/>
               </w:rPr>
             </w:pPr>
+            <w:proofErr w:type="spellStart"/>
             <w:r>
               <w:rPr>
                 <w:color w:val="4A86E8"/>
@@ -1669,6 +1684,7 @@
               </w:rPr>
               <w:t>contact@seraphin.legal</w:t>
             </w:r>
+            <w:proofErr w:type="spellEnd"/>
           </w:p>
         </w:tc>
       </w:tr>
@@ -1857,7 +1873,25 @@
           <w:sz w:val="20"/>
           <w:szCs w:val="20"/>
         </w:rPr>
-        <w:t>Création d’une plateforme proposant des vidéos d’entrainements sportifs</w:t>
+        <w:t xml:space="preserve">Création d’une plateforme proposant des </w:t>
+      </w:r>
+      <w:r>
+        <w:rPr>
+          <w:rFonts w:ascii="Poppins" w:eastAsia="Poppins" w:hAnsi="Poppins" w:cs="Poppins"/>
+          <w:b/>
+          <w:sz w:val="20"/>
+          <w:szCs w:val="20"/>
+        </w:rPr>
+        <w:t>séances</w:t>
+      </w:r>
+      <w:r>
+        <w:rPr>
+          <w:rFonts w:ascii="Poppins" w:eastAsia="Poppins" w:hAnsi="Poppins" w:cs="Poppins"/>
+          <w:b/>
+          <w:sz w:val="20"/>
+          <w:szCs w:val="20"/>
+        </w:rPr>
+        <w:t xml:space="preserve"> d’entrainements sportifs</w:t>
       </w:r>
     </w:p>
     <w:p>
@@ -1881,7 +1915,25 @@
           <w:sz w:val="20"/>
           <w:szCs w:val="20"/>
         </w:rPr>
-        <w:t>Mettre en relation des coachs sportifs professionnels avec les joueurs pour leur proposer des vidéos de qualité</w:t>
+        <w:t xml:space="preserve">Mettre en relation des coachs sportifs professionnels avec les joueurs pour leur proposer des </w:t>
+      </w:r>
+      <w:r>
+        <w:rPr>
+          <w:rFonts w:ascii="Poppins" w:eastAsia="Poppins" w:hAnsi="Poppins" w:cs="Poppins"/>
+          <w:b/>
+          <w:sz w:val="20"/>
+          <w:szCs w:val="20"/>
+        </w:rPr>
+        <w:t>séances</w:t>
+      </w:r>
+      <w:r>
+        <w:rPr>
+          <w:rFonts w:ascii="Poppins" w:eastAsia="Poppins" w:hAnsi="Poppins" w:cs="Poppins"/>
+          <w:b/>
+          <w:sz w:val="20"/>
+          <w:szCs w:val="20"/>
+        </w:rPr>
+        <w:t xml:space="preserve"> de qualité</w:t>
       </w:r>
     </w:p>
     <w:p>
@@ -1922,6 +1974,7 @@
           <w:bCs/>
           <w:sz w:val="20"/>
           <w:szCs w:val="20"/>
+          <w:lang w:val="fr-FR"/>
         </w:rPr>
       </w:pPr>
       <w:r>
@@ -1931,8 +1984,42 @@
           <w:bCs/>
           <w:sz w:val="20"/>
           <w:szCs w:val="20"/>
-        </w:rPr>
-        <w:t>Créer un moment de partage et d’échange par différents moyens (chats/likes)</w:t>
+          <w:lang w:val="fr-FR"/>
+        </w:rPr>
+        <w:t>Pouvoir accéder aux statistiques de</w:t>
+      </w:r>
+      <w:r>
+        <w:rPr>
+          <w:rFonts w:ascii="Poppins" w:eastAsia="Poppins" w:hAnsi="Poppins" w:cs="Poppins"/>
+          <w:b/>
+          <w:bCs/>
+          <w:sz w:val="20"/>
+          <w:szCs w:val="20"/>
+          <w:lang w:val="fr-FR"/>
+        </w:rPr>
+        <w:t xml:space="preserve">s séances </w:t>
+      </w:r>
+      <w:r>
+        <w:rPr>
+          <w:rFonts w:ascii="Poppins" w:eastAsia="Poppins" w:hAnsi="Poppins" w:cs="Poppins"/>
+          <w:b/>
+          <w:bCs/>
+          <w:sz w:val="20"/>
+          <w:szCs w:val="20"/>
+          <w:lang w:val="fr-FR"/>
+        </w:rPr>
+        <w:t>en tant que coach</w:t>
+      </w:r>
+      <w:r>
+        <w:rPr>
+          <w:rFonts w:ascii="Poppins" w:eastAsia="Poppins" w:hAnsi="Poppins" w:cs="Poppins"/>
+          <w:b/>
+          <w:bCs/>
+          <w:sz w:val="20"/>
+          <w:szCs w:val="20"/>
+          <w:lang w:val="fr-FR"/>
+        </w:rPr>
+        <w:t xml:space="preserve"> (nombre de participants, feedbacks …)</w:t>
       </w:r>
     </w:p>
     <w:p>
@@ -1960,16 +2047,9 @@
           <w:szCs w:val="20"/>
           <w:lang w:val="fr-FR"/>
         </w:rPr>
-        <w:t>Pouvoir accéder aux statistiques de vidéos en tant que coach et voir les haut et les bas de chaque vidéo.</w:t>
-      </w:r>
-    </w:p>
-    <w:p>
-      <w:pPr>
-        <w:numPr>
-          <w:ilvl w:val="0"/>
-          <w:numId w:val="6"/>
-        </w:numPr>
-        <w:jc w:val="both"/>
+        <w:t xml:space="preserve">Pouvoir naviguer sur un site et une appli saine grâce aux admins qui pourront gérer </w:t>
+      </w:r>
+      <w:r>
         <w:rPr>
           <w:rFonts w:ascii="Poppins" w:eastAsia="Poppins" w:hAnsi="Poppins" w:cs="Poppins"/>
           <w:b/>
@@ -1978,27 +2058,6 @@
           <w:szCs w:val="20"/>
           <w:lang w:val="fr-FR"/>
         </w:rPr>
-      </w:pPr>
-      <w:r>
-        <w:rPr>
-          <w:rFonts w:ascii="Poppins" w:eastAsia="Poppins" w:hAnsi="Poppins" w:cs="Poppins"/>
-          <w:b/>
-          <w:bCs/>
-          <w:sz w:val="20"/>
-          <w:szCs w:val="20"/>
-          <w:lang w:val="fr-FR"/>
-        </w:rPr>
-        <w:t xml:space="preserve">Pouvoir naviguer sur un site et une appli saine grâce aux admins qui pourront gérer </w:t>
-      </w:r>
-      <w:r>
-        <w:rPr>
-          <w:rFonts w:ascii="Poppins" w:eastAsia="Poppins" w:hAnsi="Poppins" w:cs="Poppins"/>
-          <w:b/>
-          <w:bCs/>
-          <w:sz w:val="20"/>
-          <w:szCs w:val="20"/>
-          <w:lang w:val="fr-FR"/>
-        </w:rPr>
         <w:t>le site et l’appli</w:t>
       </w:r>
     </w:p>
@@ -2093,16 +2152,9 @@
       </w:pPr>
     </w:p>
     <w:p>
-      <w:pPr>
-        <w:ind w:left="720"/>
-        <w:jc w:val="both"/>
-      </w:pPr>
-    </w:p>
-    <w:p>
-      <w:pPr>
-        <w:ind w:left="720"/>
-        <w:jc w:val="both"/>
-      </w:pPr>
+      <w:r>
+        <w:br w:type="page"/>
+      </w:r>
     </w:p>
     <w:p>
       <w:pPr>
@@ -2110,6 +2162,7 @@
       </w:pPr>
       <w:bookmarkStart w:id="19" w:name="_Toc1579358738"/>
       <w:r>
+        <w:lastRenderedPageBreak/>
         <w:t>IV- Description fonctionnelle des besoins</w:t>
       </w:r>
       <w:bookmarkEnd w:id="19"/>
@@ -2214,7 +2267,6 @@
           <w:sz w:val="20"/>
           <w:szCs w:val="20"/>
         </w:rPr>
-        <w:lastRenderedPageBreak/>
         <w:t xml:space="preserve">Aucun contenu ou fonctionnalité de la plateforme n'est accessible hors authentification.  </w:t>
       </w:r>
     </w:p>
@@ -2296,15 +2348,23 @@
           <w:sz w:val="20"/>
           <w:szCs w:val="20"/>
         </w:rPr>
-        <w:t>L’administrateur a pour but de réguler le flux de vidéos</w:t>
-      </w:r>
-      <w:r>
-        <w:rPr>
-          <w:rFonts w:ascii="Poppins" w:eastAsia="Poppins" w:hAnsi="Poppins" w:cs="Poppins"/>
-          <w:sz w:val="20"/>
-          <w:szCs w:val="20"/>
-        </w:rPr>
-        <w:t xml:space="preserve"> &amp; commentaires sur la plateforme dans </w:t>
+        <w:t>L’administrateur a pour but de réguler le flux de</w:t>
+      </w:r>
+      <w:r>
+        <w:rPr>
+          <w:rFonts w:ascii="Poppins" w:eastAsia="Poppins" w:hAnsi="Poppins" w:cs="Poppins"/>
+          <w:sz w:val="20"/>
+          <w:szCs w:val="20"/>
+        </w:rPr>
+        <w:t xml:space="preserve">s annonces de séances </w:t>
+      </w:r>
+      <w:r>
+        <w:rPr>
+          <w:rFonts w:ascii="Poppins" w:eastAsia="Poppins" w:hAnsi="Poppins" w:cs="Poppins"/>
+          <w:sz w:val="20"/>
+          <w:szCs w:val="20"/>
+        </w:rPr>
+        <w:t xml:space="preserve">&amp; commentaires sur la plateforme dans </w:t>
       </w:r>
       <w:r>
         <w:rPr>
@@ -2409,7 +2469,25 @@
           <w:szCs w:val="20"/>
           <w:lang w:val="fr-FR"/>
         </w:rPr>
-        <w:t>éation et la publication de vidéos d’entrainements sportifs adaptées aux joueurs de la ligue. Ainsi que répondre aux commentaires / demandes des joueurs à sa volonté.</w:t>
+        <w:t xml:space="preserve">éation et la publication </w:t>
+      </w:r>
+      <w:r>
+        <w:rPr>
+          <w:rFonts w:ascii="Poppins" w:eastAsia="Poppins" w:hAnsi="Poppins" w:cs="Poppins"/>
+          <w:sz w:val="20"/>
+          <w:szCs w:val="20"/>
+          <w:lang w:val="fr-FR"/>
+        </w:rPr>
+        <w:t>d’annonces de séances</w:t>
+      </w:r>
+      <w:r>
+        <w:rPr>
+          <w:rFonts w:ascii="Poppins" w:eastAsia="Poppins" w:hAnsi="Poppins" w:cs="Poppins"/>
+          <w:sz w:val="20"/>
+          <w:szCs w:val="20"/>
+          <w:lang w:val="fr-FR"/>
+        </w:rPr>
+        <w:t xml:space="preserve"> d’entrainements sportifs adaptées aux joueurs de la ligue.</w:t>
       </w:r>
     </w:p>
     <w:p>
@@ -2461,7 +2539,23 @@
           <w:sz w:val="20"/>
           <w:szCs w:val="20"/>
         </w:rPr>
-        <w:t>Les joueurs ont accès à une bibliothèque de vidéos d’entrainements sportifs réalisé</w:t>
+        <w:t>Les joueurs ont accès à un</w:t>
+      </w:r>
+      <w:r>
+        <w:rPr>
+          <w:rFonts w:ascii="Poppins" w:eastAsia="Poppins" w:hAnsi="Poppins" w:cs="Poppins"/>
+          <w:sz w:val="20"/>
+          <w:szCs w:val="20"/>
+        </w:rPr>
+        <w:t xml:space="preserve"> planning de séances </w:t>
+      </w:r>
+      <w:r>
+        <w:rPr>
+          <w:rFonts w:ascii="Poppins" w:eastAsia="Poppins" w:hAnsi="Poppins" w:cs="Poppins"/>
+          <w:sz w:val="20"/>
+          <w:szCs w:val="20"/>
+        </w:rPr>
+        <w:t>d’entrainements sportifs réalisé</w:t>
       </w:r>
       <w:r>
         <w:rPr>
@@ -2471,106 +2565,6 @@
         </w:rPr>
         <w:t>es par des coachs professionnels.</w:t>
       </w:r>
-    </w:p>
-    <w:p>
-      <w:pPr>
-        <w:jc w:val="both"/>
-        <w:rPr>
-          <w:rFonts w:ascii="Poppins" w:eastAsia="Poppins" w:hAnsi="Poppins" w:cs="Poppins"/>
-          <w:sz w:val="20"/>
-          <w:szCs w:val="20"/>
-        </w:rPr>
-      </w:pPr>
-    </w:p>
-    <w:p>
-      <w:pPr>
-        <w:jc w:val="both"/>
-        <w:rPr>
-          <w:rFonts w:ascii="Poppins" w:eastAsia="Poppins" w:hAnsi="Poppins" w:cs="Poppins"/>
-          <w:sz w:val="20"/>
-          <w:szCs w:val="20"/>
-        </w:rPr>
-      </w:pPr>
-    </w:p>
-    <w:p>
-      <w:pPr>
-        <w:jc w:val="both"/>
-        <w:rPr>
-          <w:rFonts w:ascii="Poppins" w:eastAsia="Poppins" w:hAnsi="Poppins" w:cs="Poppins"/>
-          <w:sz w:val="20"/>
-          <w:szCs w:val="20"/>
-        </w:rPr>
-      </w:pPr>
-    </w:p>
-    <w:p>
-      <w:pPr>
-        <w:jc w:val="both"/>
-        <w:rPr>
-          <w:rFonts w:ascii="Poppins" w:eastAsia="Poppins" w:hAnsi="Poppins" w:cs="Poppins"/>
-          <w:sz w:val="20"/>
-          <w:szCs w:val="20"/>
-        </w:rPr>
-      </w:pPr>
-    </w:p>
-    <w:p>
-      <w:pPr>
-        <w:jc w:val="both"/>
-        <w:rPr>
-          <w:rFonts w:ascii="Poppins" w:eastAsia="Poppins" w:hAnsi="Poppins" w:cs="Poppins"/>
-          <w:sz w:val="20"/>
-          <w:szCs w:val="20"/>
-        </w:rPr>
-      </w:pPr>
-    </w:p>
-    <w:p>
-      <w:pPr>
-        <w:jc w:val="both"/>
-        <w:rPr>
-          <w:rFonts w:ascii="Poppins" w:eastAsia="Poppins" w:hAnsi="Poppins" w:cs="Poppins"/>
-          <w:sz w:val="20"/>
-          <w:szCs w:val="20"/>
-        </w:rPr>
-      </w:pPr>
-    </w:p>
-    <w:p>
-      <w:pPr>
-        <w:jc w:val="both"/>
-        <w:rPr>
-          <w:rFonts w:ascii="Poppins" w:eastAsia="Poppins" w:hAnsi="Poppins" w:cs="Poppins"/>
-          <w:sz w:val="20"/>
-          <w:szCs w:val="20"/>
-        </w:rPr>
-      </w:pPr>
-    </w:p>
-    <w:p>
-      <w:pPr>
-        <w:jc w:val="both"/>
-        <w:rPr>
-          <w:rFonts w:ascii="Poppins" w:eastAsia="Poppins" w:hAnsi="Poppins" w:cs="Poppins"/>
-          <w:sz w:val="20"/>
-          <w:szCs w:val="20"/>
-        </w:rPr>
-      </w:pPr>
-    </w:p>
-    <w:p>
-      <w:pPr>
-        <w:jc w:val="both"/>
-        <w:rPr>
-          <w:rFonts w:ascii="Poppins" w:eastAsia="Poppins" w:hAnsi="Poppins" w:cs="Poppins"/>
-          <w:sz w:val="20"/>
-          <w:szCs w:val="20"/>
-        </w:rPr>
-      </w:pPr>
-    </w:p>
-    <w:p>
-      <w:pPr>
-        <w:jc w:val="both"/>
-        <w:rPr>
-          <w:rFonts w:ascii="Poppins" w:eastAsia="Poppins" w:hAnsi="Poppins" w:cs="Poppins"/>
-          <w:sz w:val="20"/>
-          <w:szCs w:val="20"/>
-        </w:rPr>
-      </w:pPr>
     </w:p>
     <w:p>
       <w:pPr>
@@ -2760,6 +2754,7 @@
       </w:pPr>
       <w:bookmarkStart w:id="23" w:name="_Toc1774335343"/>
       <w:r>
+        <w:lastRenderedPageBreak/>
         <w:t>2- Fonctionnalités</w:t>
       </w:r>
       <w:bookmarkEnd w:id="23"/>
@@ -2975,8 +2970,16 @@
               <w:rPr>
                 <w:lang w:val="fr-FR"/>
               </w:rPr>
-              <w:t>En tant qu'user et coach je peux modifier mon mdp</w:t>
-            </w:r>
+              <w:t xml:space="preserve">En tant qu'user et coach je peux modifier mon </w:t>
+            </w:r>
+            <w:proofErr w:type="spellStart"/>
+            <w:r>
+              <w:rPr>
+                <w:lang w:val="fr-FR"/>
+              </w:rPr>
+              <w:t>mdp</w:t>
+            </w:r>
+            <w:proofErr w:type="spellEnd"/>
           </w:p>
         </w:tc>
         <w:tc>
@@ -3014,7 +3017,7 @@
           </w:tcPr>
           <w:p>
             <w:r>
-              <w:t>UC3</w:t>
+              <w:t>U1</w:t>
             </w:r>
           </w:p>
         </w:tc>
@@ -3025,7 +3028,7 @@
           </w:tcPr>
           <w:p>
             <w:r>
-              <w:t>1</w:t>
+              <w:t>2</w:t>
             </w:r>
           </w:p>
         </w:tc>
@@ -3044,7 +3047,19 @@
               <w:rPr>
                 <w:lang w:val="fr-FR"/>
               </w:rPr>
-              <w:t>En tant qu'user et coach je peux visionner des vidéos</w:t>
+              <w:t xml:space="preserve">En tant qu'user je peux rechercher des </w:t>
+            </w:r>
+            <w:r>
+              <w:rPr>
+                <w:lang w:val="fr-FR"/>
+              </w:rPr>
+              <w:t>séances</w:t>
+            </w:r>
+            <w:r>
+              <w:rPr>
+                <w:lang w:val="fr-FR"/>
+              </w:rPr>
+              <w:t xml:space="preserve"> par nom</w:t>
             </w:r>
           </w:p>
         </w:tc>
@@ -3059,6 +3074,9 @@
                 <w:lang w:val="fr-FR"/>
               </w:rPr>
             </w:pPr>
+            <w:r>
+              <w:t>SOFIANE</w:t>
+            </w:r>
           </w:p>
         </w:tc>
         <w:tc>
@@ -3066,13 +3084,7 @@
             <w:tcW w:w="1045" w:type="dxa"/>
             <w:shd w:val="clear" w:color="auto" w:fill="auto"/>
           </w:tcPr>
-          <w:p>
-            <w:pPr>
-              <w:rPr>
-                <w:lang w:val="fr-FR"/>
-              </w:rPr>
-            </w:pPr>
-          </w:p>
+          <w:p/>
         </w:tc>
       </w:tr>
       <w:tr>
@@ -3086,7 +3098,7 @@
           </w:tcPr>
           <w:p>
             <w:r>
-              <w:t>U1</w:t>
+              <w:t>U2</w:t>
             </w:r>
           </w:p>
         </w:tc>
@@ -3116,7 +3128,13 @@
               <w:rPr>
                 <w:lang w:val="fr-FR"/>
               </w:rPr>
-              <w:t>En tant qu'user je peux rechercher des vidéos par nom</w:t>
+              <w:t>En tant qu'user je peux ajouter des commentaires et mettre une note</w:t>
+            </w:r>
+            <w:r>
+              <w:rPr>
+                <w:lang w:val="fr-FR"/>
+              </w:rPr>
+              <w:t xml:space="preserve"> à la séance</w:t>
             </w:r>
           </w:p>
         </w:tc>
@@ -3151,18 +3169,18 @@
         <w:tc>
           <w:tcPr>
             <w:tcW w:w="1928" w:type="dxa"/>
-            <w:shd w:val="clear" w:color="auto" w:fill="9BBB59" w:themeFill="accent3"/>
-          </w:tcPr>
-          <w:p>
-            <w:r>
-              <w:t>U2</w:t>
+            <w:shd w:val="clear" w:color="auto" w:fill="F79646" w:themeFill="accent6"/>
+          </w:tcPr>
+          <w:p>
+            <w:r>
+              <w:t>U4</w:t>
             </w:r>
           </w:p>
         </w:tc>
         <w:tc>
           <w:tcPr>
             <w:tcW w:w="905" w:type="dxa"/>
-            <w:shd w:val="clear" w:color="auto" w:fill="9BBB59" w:themeFill="accent3"/>
+            <w:shd w:val="clear" w:color="auto" w:fill="F79646" w:themeFill="accent6"/>
           </w:tcPr>
           <w:p>
             <w:r>
@@ -3173,36 +3191,39 @@
         <w:tc>
           <w:tcPr>
             <w:tcW w:w="3251" w:type="dxa"/>
-            <w:shd w:val="clear" w:color="auto" w:fill="9BBB59" w:themeFill="accent3"/>
-          </w:tcPr>
-          <w:p>
-            <w:pPr>
-              <w:rPr>
-                <w:lang w:val="fr-FR"/>
-              </w:rPr>
-            </w:pPr>
-            <w:r>
-              <w:rPr>
-                <w:lang w:val="fr-FR"/>
-              </w:rPr>
-              <w:t>En tant qu'user je peux ajouter des commentaires et mettre une note</w:t>
+            <w:shd w:val="clear" w:color="auto" w:fill="F79646" w:themeFill="accent6"/>
+          </w:tcPr>
+          <w:p>
+            <w:pPr>
+              <w:rPr>
+                <w:lang w:val="fr-FR"/>
+              </w:rPr>
+            </w:pPr>
+            <w:r>
+              <w:rPr>
+                <w:lang w:val="fr-FR"/>
+              </w:rPr>
+              <w:t xml:space="preserve">En tant qu'user j’ai accès à l’historique de mes </w:t>
+            </w:r>
+            <w:r>
+              <w:rPr>
+                <w:lang w:val="fr-FR"/>
+              </w:rPr>
+              <w:t>séances</w:t>
             </w:r>
           </w:p>
         </w:tc>
         <w:tc>
           <w:tcPr>
             <w:tcW w:w="3215" w:type="dxa"/>
-            <w:shd w:val="clear" w:color="auto" w:fill="9BBB59" w:themeFill="accent3"/>
-          </w:tcPr>
-          <w:p>
-            <w:pPr>
-              <w:rPr>
-                <w:lang w:val="fr-FR"/>
-              </w:rPr>
-            </w:pPr>
-            <w:r>
-              <w:t>SOFIANE</w:t>
-            </w:r>
+            <w:shd w:val="clear" w:color="auto" w:fill="F79646" w:themeFill="accent6"/>
+          </w:tcPr>
+          <w:p>
+            <w:pPr>
+              <w:rPr>
+                <w:lang w:val="fr-FR"/>
+              </w:rPr>
+            </w:pPr>
           </w:p>
         </w:tc>
         <w:tc>
@@ -3210,7 +3231,13 @@
             <w:tcW w:w="1045" w:type="dxa"/>
             <w:shd w:val="clear" w:color="auto" w:fill="auto"/>
           </w:tcPr>
-          <w:p/>
+          <w:p>
+            <w:pPr>
+              <w:rPr>
+                <w:lang w:val="fr-FR"/>
+              </w:rPr>
+            </w:pPr>
+          </w:p>
         </w:tc>
       </w:tr>
       <w:tr>
@@ -3224,7 +3251,7 @@
           </w:tcPr>
           <w:p>
             <w:r>
-              <w:t>U3</w:t>
+              <w:t>U5</w:t>
             </w:r>
           </w:p>
         </w:tc>
@@ -3235,7 +3262,7 @@
           </w:tcPr>
           <w:p>
             <w:r>
-              <w:t>2</w:t>
+              <w:t>3</w:t>
             </w:r>
           </w:p>
         </w:tc>
@@ -3254,7 +3281,13 @@
               <w:rPr>
                 <w:lang w:val="fr-FR"/>
               </w:rPr>
-              <w:t>En tant qu'user je peux ajouter des vidéos en favoris</w:t>
+              <w:t xml:space="preserve">En tant qu'user je peux partager des </w:t>
+            </w:r>
+            <w:r>
+              <w:rPr>
+                <w:lang w:val="fr-FR"/>
+              </w:rPr>
+              <w:t>séances</w:t>
             </w:r>
           </w:p>
         </w:tc>
@@ -3296,7 +3329,7 @@
           </w:tcPr>
           <w:p>
             <w:r>
-              <w:t>U4</w:t>
+              <w:t>U6</w:t>
             </w:r>
           </w:p>
         </w:tc>
@@ -3307,7 +3340,7 @@
           </w:tcPr>
           <w:p>
             <w:r>
-              <w:t>2</w:t>
+              <w:t>3</w:t>
             </w:r>
           </w:p>
         </w:tc>
@@ -3326,7 +3359,7 @@
               <w:rPr>
                 <w:lang w:val="fr-FR"/>
               </w:rPr>
-              <w:t>En tant qu'user j’ai accès à l’historique de mes vidéos</w:t>
+              <w:t>En tant qu'user je peux chatter avec mon coach et inversement</w:t>
             </w:r>
           </w:p>
         </w:tc>
@@ -3364,48 +3397,60 @@
         <w:tc>
           <w:tcPr>
             <w:tcW w:w="1928" w:type="dxa"/>
-            <w:shd w:val="clear" w:color="auto" w:fill="F79646" w:themeFill="accent6"/>
-          </w:tcPr>
-          <w:p>
-            <w:r>
-              <w:t>U5</w:t>
+            <w:shd w:val="clear" w:color="auto" w:fill="9BBB59" w:themeFill="accent3"/>
+          </w:tcPr>
+          <w:p>
+            <w:r>
+              <w:t>UC4</w:t>
             </w:r>
           </w:p>
         </w:tc>
         <w:tc>
           <w:tcPr>
             <w:tcW w:w="905" w:type="dxa"/>
-            <w:shd w:val="clear" w:color="auto" w:fill="F79646" w:themeFill="accent6"/>
-          </w:tcPr>
-          <w:p>
-            <w:r>
-              <w:t>3</w:t>
+            <w:shd w:val="clear" w:color="auto" w:fill="9BBB59" w:themeFill="accent3"/>
+          </w:tcPr>
+          <w:p>
+            <w:r>
+              <w:t>1</w:t>
             </w:r>
           </w:p>
         </w:tc>
         <w:tc>
           <w:tcPr>
             <w:tcW w:w="3251" w:type="dxa"/>
-            <w:shd w:val="clear" w:color="auto" w:fill="F79646" w:themeFill="accent6"/>
-          </w:tcPr>
-          <w:p>
-            <w:pPr>
-              <w:rPr>
-                <w:lang w:val="fr-FR"/>
-              </w:rPr>
-            </w:pPr>
-            <w:r>
-              <w:rPr>
-                <w:lang w:val="fr-FR"/>
-              </w:rPr>
-              <w:t>En tant qu'user je peux partager des vidéos et en faire une playlist</w:t>
+            <w:shd w:val="clear" w:color="auto" w:fill="9BBB59" w:themeFill="accent3"/>
+          </w:tcPr>
+          <w:p>
+            <w:pPr>
+              <w:rPr>
+                <w:lang w:val="fr-FR"/>
+              </w:rPr>
+            </w:pPr>
+            <w:r>
+              <w:rPr>
+                <w:lang w:val="fr-FR"/>
+              </w:rPr>
+              <w:t xml:space="preserve">En tant qu'user et coach je peux signaler une </w:t>
+            </w:r>
+            <w:r>
+              <w:rPr>
+                <w:lang w:val="fr-FR"/>
+              </w:rPr>
+              <w:t>séance</w:t>
+            </w:r>
+            <w:r>
+              <w:rPr>
+                <w:lang w:val="fr-FR"/>
+              </w:rPr>
+              <w:t xml:space="preserve"> =&gt; notif admin</w:t>
             </w:r>
           </w:p>
         </w:tc>
         <w:tc>
           <w:tcPr>
             <w:tcW w:w="3215" w:type="dxa"/>
-            <w:shd w:val="clear" w:color="auto" w:fill="F79646" w:themeFill="accent6"/>
+            <w:shd w:val="clear" w:color="auto" w:fill="9BBB59" w:themeFill="accent3"/>
           </w:tcPr>
           <w:p>
             <w:pPr>
@@ -3436,55 +3481,76 @@
         <w:tc>
           <w:tcPr>
             <w:tcW w:w="1928" w:type="dxa"/>
-            <w:shd w:val="clear" w:color="auto" w:fill="F79646" w:themeFill="accent6"/>
-          </w:tcPr>
-          <w:p>
-            <w:r>
-              <w:t>U6</w:t>
+            <w:shd w:val="clear" w:color="auto" w:fill="9BBB59" w:themeFill="accent3"/>
+          </w:tcPr>
+          <w:p>
+            <w:r>
+              <w:t>C1</w:t>
             </w:r>
           </w:p>
         </w:tc>
         <w:tc>
           <w:tcPr>
             <w:tcW w:w="905" w:type="dxa"/>
-            <w:shd w:val="clear" w:color="auto" w:fill="F79646" w:themeFill="accent6"/>
-          </w:tcPr>
-          <w:p>
-            <w:r>
-              <w:t>3</w:t>
+            <w:shd w:val="clear" w:color="auto" w:fill="9BBB59" w:themeFill="accent3"/>
+          </w:tcPr>
+          <w:p>
+            <w:r>
+              <w:t>1</w:t>
             </w:r>
           </w:p>
         </w:tc>
         <w:tc>
           <w:tcPr>
             <w:tcW w:w="3251" w:type="dxa"/>
-            <w:shd w:val="clear" w:color="auto" w:fill="F79646" w:themeFill="accent6"/>
-          </w:tcPr>
-          <w:p>
-            <w:pPr>
-              <w:rPr>
-                <w:lang w:val="fr-FR"/>
-              </w:rPr>
-            </w:pPr>
-            <w:r>
-              <w:rPr>
-                <w:lang w:val="fr-FR"/>
-              </w:rPr>
-              <w:t>En tant qu'user je peux chatter avec mon coach et inversement</w:t>
+            <w:shd w:val="clear" w:color="auto" w:fill="9BBB59" w:themeFill="accent3"/>
+          </w:tcPr>
+          <w:p>
+            <w:pPr>
+              <w:rPr>
+                <w:lang w:val="fr-FR"/>
+              </w:rPr>
+            </w:pPr>
+            <w:r>
+              <w:rPr>
+                <w:lang w:val="fr-FR"/>
+              </w:rPr>
+              <w:t xml:space="preserve">En tant que coach je peux </w:t>
+            </w:r>
+            <w:r>
+              <w:rPr>
+                <w:lang w:val="fr-FR"/>
+              </w:rPr>
+              <w:t>programmer</w:t>
+            </w:r>
+            <w:r>
+              <w:rPr>
+                <w:lang w:val="fr-FR"/>
+              </w:rPr>
+              <w:t xml:space="preserve"> une </w:t>
+            </w:r>
+            <w:r>
+              <w:rPr>
+                <w:lang w:val="fr-FR"/>
+              </w:rPr>
+              <w:t>séance</w:t>
             </w:r>
           </w:p>
         </w:tc>
         <w:tc>
           <w:tcPr>
             <w:tcW w:w="3215" w:type="dxa"/>
-            <w:shd w:val="clear" w:color="auto" w:fill="F79646" w:themeFill="accent6"/>
-          </w:tcPr>
-          <w:p>
-            <w:pPr>
-              <w:rPr>
-                <w:lang w:val="fr-FR"/>
-              </w:rPr>
-            </w:pPr>
+            <w:shd w:val="clear" w:color="auto" w:fill="9BBB59" w:themeFill="accent3"/>
+          </w:tcPr>
+          <w:p>
+            <w:pPr>
+              <w:rPr>
+                <w:lang w:val="fr-FR"/>
+              </w:rPr>
+            </w:pPr>
+            <w:r>
+              <w:t>SOFIANE</w:t>
+            </w:r>
           </w:p>
         </w:tc>
         <w:tc>
@@ -3492,13 +3558,7 @@
             <w:tcW w:w="1045" w:type="dxa"/>
             <w:shd w:val="clear" w:color="auto" w:fill="auto"/>
           </w:tcPr>
-          <w:p>
-            <w:pPr>
-              <w:rPr>
-                <w:lang w:val="fr-FR"/>
-              </w:rPr>
-            </w:pPr>
-          </w:p>
+          <w:p/>
         </w:tc>
       </w:tr>
       <w:tr>
@@ -3512,7 +3572,7 @@
           </w:tcPr>
           <w:p>
             <w:r>
-              <w:t>UC4</w:t>
+              <w:t>C2</w:t>
             </w:r>
           </w:p>
         </w:tc>
@@ -3523,7 +3583,7 @@
           </w:tcPr>
           <w:p>
             <w:r>
-              <w:t>1</w:t>
+              <w:t>2</w:t>
             </w:r>
           </w:p>
         </w:tc>
@@ -3542,7 +3602,19 @@
               <w:rPr>
                 <w:lang w:val="fr-FR"/>
               </w:rPr>
-              <w:t>En tant qu'user et coach je peux signaler une vidéo =&gt; notif admin</w:t>
+              <w:t xml:space="preserve">En tant que coach je peux modifier </w:t>
+            </w:r>
+            <w:r>
+              <w:rPr>
+                <w:lang w:val="fr-FR"/>
+              </w:rPr>
+              <w:t xml:space="preserve">mes annonces de séances </w:t>
+            </w:r>
+            <w:r>
+              <w:rPr>
+                <w:lang w:val="fr-FR"/>
+              </w:rPr>
+              <w:t>(titre/description/...)</w:t>
             </w:r>
           </w:p>
         </w:tc>
@@ -3557,6 +3629,9 @@
                 <w:lang w:val="fr-FR"/>
               </w:rPr>
             </w:pPr>
+            <w:r>
+              <w:t>SOFIANE</w:t>
+            </w:r>
           </w:p>
         </w:tc>
         <w:tc>
@@ -3564,13 +3639,7 @@
             <w:tcW w:w="1045" w:type="dxa"/>
             <w:shd w:val="clear" w:color="auto" w:fill="auto"/>
           </w:tcPr>
-          <w:p>
-            <w:pPr>
-              <w:rPr>
-                <w:lang w:val="fr-FR"/>
-              </w:rPr>
-            </w:pPr>
-          </w:p>
+          <w:p/>
         </w:tc>
       </w:tr>
       <w:tr>
@@ -3584,7 +3653,7 @@
           </w:tcPr>
           <w:p>
             <w:r>
-              <w:t>C1</w:t>
+              <w:t>C3</w:t>
             </w:r>
           </w:p>
         </w:tc>
@@ -3595,7 +3664,7 @@
           </w:tcPr>
           <w:p>
             <w:r>
-              <w:t>1</w:t>
+              <w:t>2</w:t>
             </w:r>
           </w:p>
         </w:tc>
@@ -3614,7 +3683,13 @@
               <w:rPr>
                 <w:lang w:val="fr-FR"/>
               </w:rPr>
-              <w:t>En tant que coach je peux ajouter une vidéo</w:t>
+              <w:t xml:space="preserve">En tant que coach je peux voir les stats des </w:t>
+            </w:r>
+            <w:r>
+              <w:rPr>
+                <w:lang w:val="fr-FR"/>
+              </w:rPr>
+              <w:t>séances passées</w:t>
             </w:r>
           </w:p>
         </w:tc>
@@ -3649,58 +3724,55 @@
         <w:tc>
           <w:tcPr>
             <w:tcW w:w="1928" w:type="dxa"/>
-            <w:shd w:val="clear" w:color="auto" w:fill="9BBB59" w:themeFill="accent3"/>
-          </w:tcPr>
-          <w:p>
-            <w:r>
-              <w:t>C2</w:t>
+            <w:shd w:val="clear" w:color="auto" w:fill="F79646" w:themeFill="accent6"/>
+          </w:tcPr>
+          <w:p>
+            <w:r>
+              <w:t>C4</w:t>
             </w:r>
           </w:p>
         </w:tc>
         <w:tc>
           <w:tcPr>
             <w:tcW w:w="905" w:type="dxa"/>
-            <w:shd w:val="clear" w:color="auto" w:fill="9BBB59" w:themeFill="accent3"/>
-          </w:tcPr>
-          <w:p>
-            <w:r>
-              <w:t>2</w:t>
+            <w:shd w:val="clear" w:color="auto" w:fill="F79646" w:themeFill="accent6"/>
+          </w:tcPr>
+          <w:p>
+            <w:r>
+              <w:t>3</w:t>
             </w:r>
           </w:p>
         </w:tc>
         <w:tc>
           <w:tcPr>
             <w:tcW w:w="3251" w:type="dxa"/>
-            <w:shd w:val="clear" w:color="auto" w:fill="9BBB59" w:themeFill="accent3"/>
-          </w:tcPr>
-          <w:p>
-            <w:pPr>
-              <w:rPr>
-                <w:lang w:val="fr-FR"/>
-              </w:rPr>
-            </w:pPr>
-            <w:r>
-              <w:rPr>
-                <w:lang w:val="fr-FR"/>
-              </w:rPr>
-              <w:t>En tant que coach je peux modifier des vidéos (titre/description/...)</w:t>
+            <w:shd w:val="clear" w:color="auto" w:fill="F79646" w:themeFill="accent6"/>
+          </w:tcPr>
+          <w:p>
+            <w:pPr>
+              <w:rPr>
+                <w:lang w:val="fr-FR"/>
+              </w:rPr>
+            </w:pPr>
+            <w:r>
+              <w:rPr>
+                <w:lang w:val="fr-FR"/>
+              </w:rPr>
+              <w:t>En tant que coach je peux faire des story</w:t>
             </w:r>
           </w:p>
         </w:tc>
         <w:tc>
           <w:tcPr>
             <w:tcW w:w="3215" w:type="dxa"/>
-            <w:shd w:val="clear" w:color="auto" w:fill="9BBB59" w:themeFill="accent3"/>
-          </w:tcPr>
-          <w:p>
-            <w:pPr>
-              <w:rPr>
-                <w:lang w:val="fr-FR"/>
-              </w:rPr>
-            </w:pPr>
-            <w:r>
-              <w:t>SOFIANE</w:t>
-            </w:r>
+            <w:shd w:val="clear" w:color="auto" w:fill="F79646" w:themeFill="accent6"/>
+          </w:tcPr>
+          <w:p>
+            <w:pPr>
+              <w:rPr>
+                <w:lang w:val="fr-FR"/>
+              </w:rPr>
+            </w:pPr>
           </w:p>
         </w:tc>
         <w:tc>
@@ -3708,7 +3780,13 @@
             <w:tcW w:w="1045" w:type="dxa"/>
             <w:shd w:val="clear" w:color="auto" w:fill="auto"/>
           </w:tcPr>
-          <w:p/>
+          <w:p>
+            <w:pPr>
+              <w:rPr>
+                <w:lang w:val="fr-FR"/>
+              </w:rPr>
+            </w:pPr>
+          </w:p>
         </w:tc>
       </w:tr>
       <w:tr>
@@ -3722,7 +3800,7 @@
           </w:tcPr>
           <w:p>
             <w:r>
-              <w:t>C3</w:t>
+              <w:t>A1</w:t>
             </w:r>
           </w:p>
         </w:tc>
@@ -3733,7 +3811,7 @@
           </w:tcPr>
           <w:p>
             <w:r>
-              <w:t>2</w:t>
+              <w:t>1</w:t>
             </w:r>
           </w:p>
         </w:tc>
@@ -3752,7 +3830,7 @@
               <w:rPr>
                 <w:lang w:val="fr-FR"/>
               </w:rPr>
-              <w:t>En tant que coach je peux voir les stats des vidéos publiées</w:t>
+              <w:t>En tant qu’admin je peux gérer chaque compte</w:t>
             </w:r>
           </w:p>
         </w:tc>
@@ -3768,7 +3846,7 @@
               </w:rPr>
             </w:pPr>
             <w:r>
-              <w:t>SOFIANE</w:t>
+              <w:t>DORIAN</w:t>
             </w:r>
           </w:p>
         </w:tc>
@@ -3787,55 +3865,71 @@
         <w:tc>
           <w:tcPr>
             <w:tcW w:w="1928" w:type="dxa"/>
-            <w:shd w:val="clear" w:color="auto" w:fill="F79646" w:themeFill="accent6"/>
-          </w:tcPr>
-          <w:p>
-            <w:r>
-              <w:t>C4</w:t>
-            </w:r>
-          </w:p>
+            <w:shd w:val="clear" w:color="auto" w:fill="9BBB59" w:themeFill="accent3"/>
+          </w:tcPr>
+          <w:p>
+            <w:r>
+              <w:t>A2</w:t>
+            </w:r>
+          </w:p>
+          <w:p/>
         </w:tc>
         <w:tc>
           <w:tcPr>
             <w:tcW w:w="905" w:type="dxa"/>
-            <w:shd w:val="clear" w:color="auto" w:fill="F79646" w:themeFill="accent6"/>
-          </w:tcPr>
-          <w:p>
-            <w:r>
-              <w:t>3</w:t>
+            <w:shd w:val="clear" w:color="auto" w:fill="9BBB59" w:themeFill="accent3"/>
+          </w:tcPr>
+          <w:p>
+            <w:r>
+              <w:t>1</w:t>
             </w:r>
           </w:p>
         </w:tc>
         <w:tc>
           <w:tcPr>
             <w:tcW w:w="3251" w:type="dxa"/>
-            <w:shd w:val="clear" w:color="auto" w:fill="F79646" w:themeFill="accent6"/>
-          </w:tcPr>
-          <w:p>
-            <w:pPr>
-              <w:rPr>
-                <w:lang w:val="fr-FR"/>
-              </w:rPr>
-            </w:pPr>
-            <w:r>
-              <w:rPr>
-                <w:lang w:val="fr-FR"/>
-              </w:rPr>
-              <w:t>En tant que coach je peux faire des story</w:t>
+            <w:shd w:val="clear" w:color="auto" w:fill="9BBB59" w:themeFill="accent3"/>
+          </w:tcPr>
+          <w:p>
+            <w:pPr>
+              <w:rPr>
+                <w:lang w:val="fr-FR"/>
+              </w:rPr>
+            </w:pPr>
+            <w:r>
+              <w:rPr>
+                <w:lang w:val="fr-FR"/>
+              </w:rPr>
+              <w:t xml:space="preserve">En tant qu’admin je peux gérer les </w:t>
+            </w:r>
+            <w:r>
+              <w:rPr>
+                <w:lang w:val="fr-FR"/>
+              </w:rPr>
+              <w:t>séances</w:t>
+            </w:r>
+            <w:r>
+              <w:rPr>
+                <w:lang w:val="fr-FR"/>
+              </w:rPr>
+              <w:t xml:space="preserve"> et les commentaires</w:t>
             </w:r>
           </w:p>
         </w:tc>
         <w:tc>
           <w:tcPr>
             <w:tcW w:w="3215" w:type="dxa"/>
-            <w:shd w:val="clear" w:color="auto" w:fill="F79646" w:themeFill="accent6"/>
-          </w:tcPr>
-          <w:p>
-            <w:pPr>
-              <w:rPr>
-                <w:lang w:val="fr-FR"/>
-              </w:rPr>
-            </w:pPr>
+            <w:shd w:val="clear" w:color="auto" w:fill="9BBB59" w:themeFill="accent3"/>
+          </w:tcPr>
+          <w:p>
+            <w:pPr>
+              <w:rPr>
+                <w:lang w:val="fr-FR"/>
+              </w:rPr>
+            </w:pPr>
+            <w:r>
+              <w:t>DORIAN</w:t>
+            </w:r>
           </w:p>
         </w:tc>
         <w:tc>
@@ -3843,13 +3937,7 @@
             <w:tcW w:w="1045" w:type="dxa"/>
             <w:shd w:val="clear" w:color="auto" w:fill="auto"/>
           </w:tcPr>
-          <w:p>
-            <w:pPr>
-              <w:rPr>
-                <w:lang w:val="fr-FR"/>
-              </w:rPr>
-            </w:pPr>
-          </w:p>
+          <w:p/>
         </w:tc>
       </w:tr>
       <w:tr>
@@ -3863,146 +3951,6 @@
           </w:tcPr>
           <w:p>
             <w:r>
-              <w:lastRenderedPageBreak/>
-              <w:t>A1</w:t>
-            </w:r>
-          </w:p>
-        </w:tc>
-        <w:tc>
-          <w:tcPr>
-            <w:tcW w:w="905" w:type="dxa"/>
-            <w:shd w:val="clear" w:color="auto" w:fill="9BBB59" w:themeFill="accent3"/>
-          </w:tcPr>
-          <w:p>
-            <w:r>
-              <w:t>1</w:t>
-            </w:r>
-          </w:p>
-        </w:tc>
-        <w:tc>
-          <w:tcPr>
-            <w:tcW w:w="3251" w:type="dxa"/>
-            <w:shd w:val="clear" w:color="auto" w:fill="9BBB59" w:themeFill="accent3"/>
-          </w:tcPr>
-          <w:p>
-            <w:pPr>
-              <w:rPr>
-                <w:lang w:val="fr-FR"/>
-              </w:rPr>
-            </w:pPr>
-            <w:r>
-              <w:rPr>
-                <w:lang w:val="fr-FR"/>
-              </w:rPr>
-              <w:t>En tant qu’admin je peux gérer chaque compte</w:t>
-            </w:r>
-          </w:p>
-        </w:tc>
-        <w:tc>
-          <w:tcPr>
-            <w:tcW w:w="3215" w:type="dxa"/>
-            <w:shd w:val="clear" w:color="auto" w:fill="9BBB59" w:themeFill="accent3"/>
-          </w:tcPr>
-          <w:p>
-            <w:pPr>
-              <w:rPr>
-                <w:lang w:val="fr-FR"/>
-              </w:rPr>
-            </w:pPr>
-            <w:r>
-              <w:t>DORIAN</w:t>
-            </w:r>
-          </w:p>
-        </w:tc>
-        <w:tc>
-          <w:tcPr>
-            <w:tcW w:w="1045" w:type="dxa"/>
-            <w:shd w:val="clear" w:color="auto" w:fill="auto"/>
-          </w:tcPr>
-          <w:p/>
-        </w:tc>
-      </w:tr>
-      <w:tr>
-        <w:trPr>
-          <w:trHeight w:val="600"/>
-        </w:trPr>
-        <w:tc>
-          <w:tcPr>
-            <w:tcW w:w="1928" w:type="dxa"/>
-            <w:shd w:val="clear" w:color="auto" w:fill="9BBB59" w:themeFill="accent3"/>
-          </w:tcPr>
-          <w:p>
-            <w:r>
-              <w:t>A2</w:t>
-            </w:r>
-          </w:p>
-          <w:p/>
-        </w:tc>
-        <w:tc>
-          <w:tcPr>
-            <w:tcW w:w="905" w:type="dxa"/>
-            <w:shd w:val="clear" w:color="auto" w:fill="9BBB59" w:themeFill="accent3"/>
-          </w:tcPr>
-          <w:p>
-            <w:r>
-              <w:t>1</w:t>
-            </w:r>
-          </w:p>
-        </w:tc>
-        <w:tc>
-          <w:tcPr>
-            <w:tcW w:w="3251" w:type="dxa"/>
-            <w:shd w:val="clear" w:color="auto" w:fill="9BBB59" w:themeFill="accent3"/>
-          </w:tcPr>
-          <w:p>
-            <w:pPr>
-              <w:rPr>
-                <w:lang w:val="fr-FR"/>
-              </w:rPr>
-            </w:pPr>
-            <w:r>
-              <w:rPr>
-                <w:lang w:val="fr-FR"/>
-              </w:rPr>
-              <w:t>En tant qu’admin je peux gérer les vidéos et les commentaires</w:t>
-            </w:r>
-          </w:p>
-        </w:tc>
-        <w:tc>
-          <w:tcPr>
-            <w:tcW w:w="3215" w:type="dxa"/>
-            <w:shd w:val="clear" w:color="auto" w:fill="9BBB59" w:themeFill="accent3"/>
-          </w:tcPr>
-          <w:p>
-            <w:pPr>
-              <w:rPr>
-                <w:lang w:val="fr-FR"/>
-              </w:rPr>
-            </w:pPr>
-            <w:r>
-              <w:t>DORIAN</w:t>
-            </w:r>
-          </w:p>
-        </w:tc>
-        <w:tc>
-          <w:tcPr>
-            <w:tcW w:w="1045" w:type="dxa"/>
-            <w:shd w:val="clear" w:color="auto" w:fill="auto"/>
-          </w:tcPr>
-          <w:p/>
-        </w:tc>
-      </w:tr>
-      <w:tr>
-        <w:trPr>
-          <w:trHeight w:val="600"/>
-        </w:trPr>
-        <w:tc>
-          <w:tcPr>
-            <w:tcW w:w="1928" w:type="dxa"/>
-            <w:shd w:val="clear" w:color="auto" w:fill="9BBB59" w:themeFill="accent3"/>
-          </w:tcPr>
-          <w:p>
-            <w:r>
               <w:t>AUC1</w:t>
             </w:r>
           </w:p>
@@ -4249,7 +4197,6 @@
           <w:noProof/>
           <w:lang w:val="fr-FR"/>
         </w:rPr>
-        <w:lastRenderedPageBreak/>
         <w:drawing>
           <wp:inline distT="0" distB="0" distL="0" distR="0" wp14:anchorId="787AA52E" wp14:editId="2722146F">
             <wp:extent cx="5733415" cy="3021965"/>
@@ -4339,6 +4286,7 @@
           <w:color w:val="000000" w:themeColor="text1"/>
           <w:lang w:val="fr-FR"/>
         </w:rPr>
+        <w:lastRenderedPageBreak/>
         <w:t>Le site doit rester facile et rapide d’accès</w:t>
       </w:r>
     </w:p>
@@ -4641,15 +4589,57 @@
         <w:rPr>
           <w:lang w:val="fr-FR"/>
         </w:rPr>
-        <w:t xml:space="preserve">Les mdp seront chiffrés dans la bdd </w:t>
-      </w:r>
-    </w:p>
-    <w:p>
+        <w:t xml:space="preserve">Les </w:t>
+      </w:r>
+      <w:proofErr w:type="spellStart"/>
       <w:r>
         <w:rPr>
           <w:lang w:val="fr-FR"/>
         </w:rPr>
-        <w:t>Les utilisateurs et coachs seront des personnes de M2L et non des “randoms”</w:t>
+        <w:t>mdp</w:t>
+      </w:r>
+      <w:proofErr w:type="spellEnd"/>
+      <w:r>
+        <w:rPr>
+          <w:lang w:val="fr-FR"/>
+        </w:rPr>
+        <w:t xml:space="preserve"> seront chiffrés dans la </w:t>
+      </w:r>
+      <w:proofErr w:type="spellStart"/>
+      <w:r>
+        <w:rPr>
+          <w:lang w:val="fr-FR"/>
+        </w:rPr>
+        <w:t>bdd</w:t>
+      </w:r>
+      <w:proofErr w:type="spellEnd"/>
+      <w:r>
+        <w:rPr>
+          <w:lang w:val="fr-FR"/>
+        </w:rPr>
+        <w:t xml:space="preserve"> </w:t>
+      </w:r>
+    </w:p>
+    <w:p>
+      <w:r>
+        <w:rPr>
+          <w:lang w:val="fr-FR"/>
+        </w:rPr>
+        <w:t>Les utilisateurs et coachs seront des personnes de M2L et non des “</w:t>
+      </w:r>
+      <w:proofErr w:type="spellStart"/>
+      <w:r>
+        <w:rPr>
+          <w:lang w:val="fr-FR"/>
+        </w:rPr>
+        <w:t>randoms</w:t>
+      </w:r>
+      <w:proofErr w:type="spellEnd"/>
+      <w:r>
+        <w:rPr>
+          <w:lang w:val="fr-FR"/>
+        </w:rPr>
+        <w:t>”</w:t>
       </w:r>
     </w:p>
     <w:p/>
@@ -4728,6 +4718,7 @@
                 <w:b/>
                 <w:color w:val="FFFFFF"/>
               </w:rPr>
+              <w:lastRenderedPageBreak/>
               <w:t>Coût</w:t>
             </w:r>
           </w:p>
@@ -4790,6 +4781,7 @@
               </w:rPr>
               <w:t xml:space="preserve">Développeur </w:t>
             </w:r>
+            <w:proofErr w:type="spellStart"/>
             <w:r>
               <w:rPr>
                 <w:b/>
@@ -4797,6 +4789,7 @@
               </w:rPr>
               <w:t>FrontEnd</w:t>
             </w:r>
+            <w:proofErr w:type="spellEnd"/>
             <w:r>
               <w:rPr>
                 <w:b/>
@@ -4874,6 +4867,7 @@
               </w:rPr>
               <w:t xml:space="preserve">Développeur </w:t>
             </w:r>
+            <w:proofErr w:type="spellStart"/>
             <w:r>
               <w:rPr>
                 <w:b/>
@@ -4882,6 +4876,7 @@
               </w:rPr>
               <w:t>BackEnd</w:t>
             </w:r>
+            <w:proofErr w:type="spellEnd"/>
             <w:r>
               <w:rPr>
                 <w:b/>
@@ -4965,12 +4960,21 @@
               </w:rPr>
               <w:t xml:space="preserve">Développeur </w:t>
             </w:r>
+            <w:proofErr w:type="spellStart"/>
             <w:r>
               <w:rPr>
                 <w:b/>
                 <w:bCs/>
               </w:rPr>
-              <w:t>FrontEnd Mobile</w:t>
+              <w:t>FrontEnd</w:t>
+            </w:r>
+            <w:proofErr w:type="spellEnd"/>
+            <w:r>
+              <w:rPr>
+                <w:b/>
+                <w:bCs/>
+              </w:rPr>
+              <w:t xml:space="preserve"> Mobile</w:t>
             </w:r>
           </w:p>
           <w:p>
@@ -5058,13 +5062,23 @@
               </w:rPr>
               <w:t xml:space="preserve">Développeur </w:t>
             </w:r>
+            <w:proofErr w:type="spellStart"/>
             <w:r>
               <w:rPr>
                 <w:b/>
                 <w:bCs/>
                 <w:lang w:val="fr-FR"/>
               </w:rPr>
-              <w:t xml:space="preserve">BackEnd </w:t>
+              <w:t>BackEnd</w:t>
+            </w:r>
+            <w:proofErr w:type="spellEnd"/>
+            <w:r>
+              <w:rPr>
+                <w:b/>
+                <w:bCs/>
+                <w:lang w:val="fr-FR"/>
+              </w:rPr>
+              <w:t xml:space="preserve"> </w:t>
             </w:r>
             <w:r>
               <w:rPr>
@@ -5439,7 +5453,6 @@
                 <w:sz w:val="20"/>
                 <w:szCs w:val="20"/>
               </w:rPr>
-              <w:lastRenderedPageBreak/>
               <w:t>Initiation</w:t>
             </w:r>
           </w:p>

</xml_diff>

<commit_message>
Cahier des charges maj
</commit_message>
<xml_diff>
--- a/documentations/cahier_des_charges.docx
+++ b/documentations/cahier_des_charges.docx
@@ -2808,7 +2808,15 @@
           <w:bCs/>
           <w:color w:val="F79646" w:themeColor="accent6"/>
         </w:rPr>
-        <w:t>FACULTATIF</w:t>
+        <w:t>FACULTATI</w:t>
+      </w:r>
+      <w:r>
+        <w:rPr>
+          <w:b/>
+          <w:bCs/>
+          <w:color w:val="F79646" w:themeColor="accent6"/>
+        </w:rPr>
+        <w:t>VE</w:t>
       </w:r>
     </w:p>
     <w:p/>
@@ -2835,7 +2843,17 @@
             <w:tcW w:w="1928" w:type="dxa"/>
           </w:tcPr>
           <w:p>
-            <w:r>
+            <w:pPr>
+              <w:rPr>
+                <w:sz w:val="18"/>
+                <w:szCs w:val="18"/>
+              </w:rPr>
+            </w:pPr>
+            <w:r>
+              <w:rPr>
+                <w:sz w:val="18"/>
+                <w:szCs w:val="18"/>
+              </w:rPr>
               <w:t>N° de la fonctionnalité</w:t>
             </w:r>
           </w:p>
@@ -2845,7 +2863,17 @@
             <w:tcW w:w="905" w:type="dxa"/>
           </w:tcPr>
           <w:p>
-            <w:r>
+            <w:pPr>
+              <w:rPr>
+                <w:sz w:val="18"/>
+                <w:szCs w:val="18"/>
+              </w:rPr>
+            </w:pPr>
+            <w:r>
+              <w:rPr>
+                <w:sz w:val="18"/>
+                <w:szCs w:val="18"/>
+              </w:rPr>
               <w:t>Priorité</w:t>
             </w:r>
           </w:p>
@@ -2855,7 +2883,17 @@
             <w:tcW w:w="3251" w:type="dxa"/>
           </w:tcPr>
           <w:p>
-            <w:r>
+            <w:pPr>
+              <w:rPr>
+                <w:sz w:val="18"/>
+                <w:szCs w:val="18"/>
+              </w:rPr>
+            </w:pPr>
+            <w:r>
+              <w:rPr>
+                <w:sz w:val="18"/>
+                <w:szCs w:val="18"/>
+              </w:rPr>
               <w:t>Description</w:t>
             </w:r>
           </w:p>
@@ -2865,7 +2903,17 @@
             <w:tcW w:w="3215" w:type="dxa"/>
           </w:tcPr>
           <w:p>
-            <w:r>
+            <w:pPr>
+              <w:rPr>
+                <w:sz w:val="18"/>
+                <w:szCs w:val="18"/>
+              </w:rPr>
+            </w:pPr>
+            <w:r>
+              <w:rPr>
+                <w:sz w:val="18"/>
+                <w:szCs w:val="18"/>
+              </w:rPr>
               <w:t>Attribution</w:t>
             </w:r>
           </w:p>
@@ -2877,9 +2925,17 @@
           <w:p>
             <w:pPr>
               <w:jc w:val="center"/>
-            </w:pPr>
-            <w:r>
-              <w:t>Validé ?</w:t>
+              <w:rPr>
+                <w:sz w:val="18"/>
+                <w:szCs w:val="18"/>
+              </w:rPr>
+            </w:pPr>
+            <w:r>
+              <w:rPr>
+                <w:sz w:val="18"/>
+                <w:szCs w:val="18"/>
+              </w:rPr>
+              <w:t>Statut</w:t>
             </w:r>
           </w:p>
         </w:tc>
@@ -2894,7 +2950,17 @@
             <w:shd w:val="clear" w:color="auto" w:fill="9BBB59" w:themeFill="accent3"/>
           </w:tcPr>
           <w:p>
-            <w:r>
+            <w:pPr>
+              <w:rPr>
+                <w:sz w:val="18"/>
+                <w:szCs w:val="18"/>
+              </w:rPr>
+            </w:pPr>
+            <w:r>
+              <w:rPr>
+                <w:sz w:val="18"/>
+                <w:szCs w:val="18"/>
+              </w:rPr>
               <w:t>UC1</w:t>
             </w:r>
           </w:p>
@@ -2905,7 +2971,17 @@
             <w:shd w:val="clear" w:color="auto" w:fill="9BBB59" w:themeFill="accent3"/>
           </w:tcPr>
           <w:p>
-            <w:r>
+            <w:pPr>
+              <w:rPr>
+                <w:sz w:val="18"/>
+                <w:szCs w:val="18"/>
+              </w:rPr>
+            </w:pPr>
+            <w:r>
+              <w:rPr>
+                <w:sz w:val="18"/>
+                <w:szCs w:val="18"/>
+              </w:rPr>
               <w:t>1</w:t>
             </w:r>
           </w:p>
@@ -2916,7 +2992,17 @@
             <w:shd w:val="clear" w:color="auto" w:fill="9BBB59" w:themeFill="accent3"/>
           </w:tcPr>
           <w:p>
-            <w:r>
+            <w:pPr>
+              <w:rPr>
+                <w:sz w:val="18"/>
+                <w:szCs w:val="18"/>
+              </w:rPr>
+            </w:pPr>
+            <w:r>
+              <w:rPr>
+                <w:sz w:val="18"/>
+                <w:szCs w:val="18"/>
+              </w:rPr>
               <w:t>En tant qu’utilisateur et coach je peux me connecter et me déconnecter du site</w:t>
             </w:r>
           </w:p>
@@ -2924,10 +3010,20 @@
         <w:tc>
           <w:tcPr>
             <w:tcW w:w="3215" w:type="dxa"/>
-            <w:shd w:val="clear" w:color="auto" w:fill="9BBB59" w:themeFill="accent3"/>
-          </w:tcPr>
-          <w:p>
-            <w:r>
+            <w:shd w:val="clear" w:color="auto" w:fill="B8CCE4" w:themeFill="accent1" w:themeFillTint="66"/>
+          </w:tcPr>
+          <w:p>
+            <w:pPr>
+              <w:rPr>
+                <w:sz w:val="18"/>
+                <w:szCs w:val="18"/>
+              </w:rPr>
+            </w:pPr>
+            <w:r>
+              <w:rPr>
+                <w:sz w:val="18"/>
+                <w:szCs w:val="18"/>
+              </w:rPr>
               <w:t>DORIAN</w:t>
             </w:r>
           </w:p>
@@ -2937,7 +3033,14 @@
             <w:tcW w:w="1045" w:type="dxa"/>
             <w:shd w:val="clear" w:color="auto" w:fill="00B050"/>
           </w:tcPr>
-          <w:p/>
+          <w:p>
+            <w:pPr>
+              <w:rPr>
+                <w:sz w:val="18"/>
+                <w:szCs w:val="18"/>
+              </w:rPr>
+            </w:pPr>
+          </w:p>
         </w:tc>
       </w:tr>
       <w:tr>
@@ -2950,7 +3053,17 @@
             <w:shd w:val="clear" w:color="auto" w:fill="9BBB59" w:themeFill="accent3"/>
           </w:tcPr>
           <w:p>
-            <w:r>
+            <w:pPr>
+              <w:rPr>
+                <w:sz w:val="18"/>
+                <w:szCs w:val="18"/>
+              </w:rPr>
+            </w:pPr>
+            <w:r>
+              <w:rPr>
+                <w:sz w:val="18"/>
+                <w:szCs w:val="18"/>
+              </w:rPr>
               <w:t>UC2</w:t>
             </w:r>
           </w:p>
@@ -2961,7 +3074,17 @@
             <w:shd w:val="clear" w:color="auto" w:fill="9BBB59" w:themeFill="accent3"/>
           </w:tcPr>
           <w:p>
-            <w:r>
+            <w:pPr>
+              <w:rPr>
+                <w:sz w:val="18"/>
+                <w:szCs w:val="18"/>
+              </w:rPr>
+            </w:pPr>
+            <w:r>
+              <w:rPr>
+                <w:sz w:val="18"/>
+                <w:szCs w:val="18"/>
+              </w:rPr>
               <w:t>1</w:t>
             </w:r>
           </w:p>
@@ -2974,37 +3097,47 @@
           <w:p>
             <w:pPr>
               <w:rPr>
+                <w:sz w:val="18"/>
+                <w:szCs w:val="18"/>
                 <w:lang w:val="fr-FR"/>
               </w:rPr>
             </w:pPr>
             <w:r>
               <w:rPr>
+                <w:sz w:val="18"/>
+                <w:szCs w:val="18"/>
                 <w:lang w:val="fr-FR"/>
               </w:rPr>
-              <w:t xml:space="preserve">En tant qu'user et coach je peux modifier mon </w:t>
-            </w:r>
-            <w:proofErr w:type="spellStart"/>
-            <w:r>
-              <w:rPr>
+              <w:t>En tant qu'user et coach je peux modifier mon m</w:t>
+            </w:r>
+            <w:r>
+              <w:rPr>
+                <w:sz w:val="18"/>
+                <w:szCs w:val="18"/>
                 <w:lang w:val="fr-FR"/>
               </w:rPr>
-              <w:t>mdp</w:t>
-            </w:r>
-            <w:proofErr w:type="spellEnd"/>
+              <w:t>ot de passe</w:t>
+            </w:r>
           </w:p>
         </w:tc>
         <w:tc>
           <w:tcPr>
             <w:tcW w:w="3215" w:type="dxa"/>
-            <w:shd w:val="clear" w:color="auto" w:fill="9BBB59" w:themeFill="accent3"/>
-          </w:tcPr>
-          <w:p>
-            <w:pPr>
-              <w:rPr>
+            <w:shd w:val="clear" w:color="auto" w:fill="B8CCE4" w:themeFill="accent1" w:themeFillTint="66"/>
+          </w:tcPr>
+          <w:p>
+            <w:pPr>
+              <w:rPr>
+                <w:sz w:val="18"/>
+                <w:szCs w:val="18"/>
                 <w:lang w:val="fr-FR"/>
               </w:rPr>
             </w:pPr>
             <w:r>
+              <w:rPr>
+                <w:sz w:val="18"/>
+                <w:szCs w:val="18"/>
+              </w:rPr>
               <w:t>DORIAN</w:t>
             </w:r>
           </w:p>
@@ -3014,7 +3147,14 @@
             <w:tcW w:w="1045" w:type="dxa"/>
             <w:shd w:val="clear" w:color="auto" w:fill="auto"/>
           </w:tcPr>
-          <w:p/>
+          <w:p>
+            <w:pPr>
+              <w:rPr>
+                <w:sz w:val="18"/>
+                <w:szCs w:val="18"/>
+              </w:rPr>
+            </w:pPr>
+          </w:p>
         </w:tc>
       </w:tr>
       <w:tr>
@@ -3027,7 +3167,17 @@
             <w:shd w:val="clear" w:color="auto" w:fill="9BBB59" w:themeFill="accent3"/>
           </w:tcPr>
           <w:p>
-            <w:r>
+            <w:pPr>
+              <w:rPr>
+                <w:sz w:val="18"/>
+                <w:szCs w:val="18"/>
+              </w:rPr>
+            </w:pPr>
+            <w:r>
+              <w:rPr>
+                <w:sz w:val="18"/>
+                <w:szCs w:val="18"/>
+              </w:rPr>
               <w:t>U1</w:t>
             </w:r>
           </w:p>
@@ -3038,7 +3188,17 @@
             <w:shd w:val="clear" w:color="auto" w:fill="9BBB59" w:themeFill="accent3"/>
           </w:tcPr>
           <w:p>
-            <w:r>
+            <w:pPr>
+              <w:rPr>
+                <w:sz w:val="18"/>
+                <w:szCs w:val="18"/>
+              </w:rPr>
+            </w:pPr>
+            <w:r>
+              <w:rPr>
+                <w:sz w:val="18"/>
+                <w:szCs w:val="18"/>
+              </w:rPr>
               <w:t>2</w:t>
             </w:r>
           </w:p>
@@ -3051,23 +3211,31 @@
           <w:p>
             <w:pPr>
               <w:rPr>
+                <w:sz w:val="18"/>
+                <w:szCs w:val="18"/>
                 <w:lang w:val="fr-FR"/>
               </w:rPr>
             </w:pPr>
             <w:r>
               <w:rPr>
+                <w:sz w:val="18"/>
+                <w:szCs w:val="18"/>
                 <w:lang w:val="fr-FR"/>
               </w:rPr>
               <w:t xml:space="preserve">En tant qu'user je peux rechercher des </w:t>
             </w:r>
             <w:r>
               <w:rPr>
+                <w:sz w:val="18"/>
+                <w:szCs w:val="18"/>
                 <w:lang w:val="fr-FR"/>
               </w:rPr>
               <w:t>séances</w:t>
             </w:r>
             <w:r>
               <w:rPr>
+                <w:sz w:val="18"/>
+                <w:szCs w:val="18"/>
                 <w:lang w:val="fr-FR"/>
               </w:rPr>
               <w:t xml:space="preserve"> par nom</w:t>
@@ -3077,16 +3245,29 @@
         <w:tc>
           <w:tcPr>
             <w:tcW w:w="3215" w:type="dxa"/>
-            <w:shd w:val="clear" w:color="auto" w:fill="9BBB59" w:themeFill="accent3"/>
-          </w:tcPr>
-          <w:p>
-            <w:pPr>
-              <w:rPr>
+            <w:shd w:val="clear" w:color="auto" w:fill="DAEEF3" w:themeFill="accent5" w:themeFillTint="33"/>
+          </w:tcPr>
+          <w:p>
+            <w:pPr>
+              <w:rPr>
+                <w:sz w:val="18"/>
+                <w:szCs w:val="18"/>
                 <w:lang w:val="fr-FR"/>
               </w:rPr>
             </w:pPr>
             <w:r>
+              <w:rPr>
+                <w:sz w:val="18"/>
+                <w:szCs w:val="18"/>
+              </w:rPr>
               <w:t>SOFIANE</w:t>
+            </w:r>
+            <w:r>
+              <w:rPr>
+                <w:sz w:val="18"/>
+                <w:szCs w:val="18"/>
+              </w:rPr>
+              <w:t xml:space="preserve"> &amp; FLAVIEN</w:t>
             </w:r>
           </w:p>
         </w:tc>
@@ -3095,7 +3276,14 @@
             <w:tcW w:w="1045" w:type="dxa"/>
             <w:shd w:val="clear" w:color="auto" w:fill="00B050"/>
           </w:tcPr>
-          <w:p/>
+          <w:p>
+            <w:pPr>
+              <w:rPr>
+                <w:sz w:val="18"/>
+                <w:szCs w:val="18"/>
+              </w:rPr>
+            </w:pPr>
+          </w:p>
         </w:tc>
       </w:tr>
       <w:tr>
@@ -3108,7 +3296,17 @@
             <w:shd w:val="clear" w:color="auto" w:fill="9BBB59" w:themeFill="accent3"/>
           </w:tcPr>
           <w:p>
-            <w:r>
+            <w:pPr>
+              <w:rPr>
+                <w:sz w:val="18"/>
+                <w:szCs w:val="18"/>
+              </w:rPr>
+            </w:pPr>
+            <w:r>
+              <w:rPr>
+                <w:sz w:val="18"/>
+                <w:szCs w:val="18"/>
+              </w:rPr>
               <w:t>U2</w:t>
             </w:r>
           </w:p>
@@ -3119,7 +3317,17 @@
             <w:shd w:val="clear" w:color="auto" w:fill="9BBB59" w:themeFill="accent3"/>
           </w:tcPr>
           <w:p>
-            <w:r>
+            <w:pPr>
+              <w:rPr>
+                <w:sz w:val="18"/>
+                <w:szCs w:val="18"/>
+              </w:rPr>
+            </w:pPr>
+            <w:r>
+              <w:rPr>
+                <w:sz w:val="18"/>
+                <w:szCs w:val="18"/>
+              </w:rPr>
               <w:t>2</w:t>
             </w:r>
           </w:p>
@@ -3132,17 +3340,23 @@
           <w:p>
             <w:pPr>
               <w:rPr>
+                <w:sz w:val="18"/>
+                <w:szCs w:val="18"/>
                 <w:lang w:val="fr-FR"/>
               </w:rPr>
             </w:pPr>
             <w:r>
               <w:rPr>
+                <w:sz w:val="18"/>
+                <w:szCs w:val="18"/>
                 <w:lang w:val="fr-FR"/>
               </w:rPr>
               <w:t>En tant qu'user je peux ajouter des commentaires et mettre une note</w:t>
             </w:r>
             <w:r>
               <w:rPr>
+                <w:sz w:val="18"/>
+                <w:szCs w:val="18"/>
                 <w:lang w:val="fr-FR"/>
               </w:rPr>
               <w:t xml:space="preserve"> à la séance</w:t>
@@ -3152,15 +3366,21 @@
         <w:tc>
           <w:tcPr>
             <w:tcW w:w="3215" w:type="dxa"/>
-            <w:shd w:val="clear" w:color="auto" w:fill="9BBB59" w:themeFill="accent3"/>
-          </w:tcPr>
-          <w:p>
-            <w:pPr>
-              <w:rPr>
+            <w:shd w:val="clear" w:color="auto" w:fill="92CDDC" w:themeFill="accent5" w:themeFillTint="99"/>
+          </w:tcPr>
+          <w:p>
+            <w:pPr>
+              <w:rPr>
+                <w:sz w:val="18"/>
+                <w:szCs w:val="18"/>
                 <w:lang w:val="fr-FR"/>
               </w:rPr>
             </w:pPr>
             <w:r>
+              <w:rPr>
+                <w:sz w:val="18"/>
+                <w:szCs w:val="18"/>
+              </w:rPr>
               <w:t>SOFIANE</w:t>
             </w:r>
           </w:p>
@@ -3170,7 +3390,14 @@
             <w:tcW w:w="1045" w:type="dxa"/>
             <w:shd w:val="clear" w:color="auto" w:fill="auto"/>
           </w:tcPr>
-          <w:p/>
+          <w:p>
+            <w:pPr>
+              <w:rPr>
+                <w:sz w:val="18"/>
+                <w:szCs w:val="18"/>
+              </w:rPr>
+            </w:pPr>
+          </w:p>
         </w:tc>
       </w:tr>
       <w:tr>
@@ -3180,58 +3407,94 @@
         <w:tc>
           <w:tcPr>
             <w:tcW w:w="1928" w:type="dxa"/>
-            <w:shd w:val="clear" w:color="auto" w:fill="F79646" w:themeFill="accent6"/>
-          </w:tcPr>
-          <w:p>
-            <w:r>
-              <w:t>U4</w:t>
+            <w:shd w:val="clear" w:color="auto" w:fill="9BBB59" w:themeFill="accent3"/>
+          </w:tcPr>
+          <w:p>
+            <w:pPr>
+              <w:rPr>
+                <w:sz w:val="18"/>
+                <w:szCs w:val="18"/>
+              </w:rPr>
+            </w:pPr>
+            <w:r>
+              <w:rPr>
+                <w:sz w:val="18"/>
+                <w:szCs w:val="18"/>
+              </w:rPr>
+              <w:t>UC4</w:t>
             </w:r>
           </w:p>
         </w:tc>
         <w:tc>
           <w:tcPr>
             <w:tcW w:w="905" w:type="dxa"/>
-            <w:shd w:val="clear" w:color="auto" w:fill="F79646" w:themeFill="accent6"/>
-          </w:tcPr>
-          <w:p>
-            <w:r>
-              <w:t>2</w:t>
+            <w:shd w:val="clear" w:color="auto" w:fill="9BBB59" w:themeFill="accent3"/>
+          </w:tcPr>
+          <w:p>
+            <w:pPr>
+              <w:rPr>
+                <w:sz w:val="18"/>
+                <w:szCs w:val="18"/>
+              </w:rPr>
+            </w:pPr>
+            <w:r>
+              <w:rPr>
+                <w:sz w:val="18"/>
+                <w:szCs w:val="18"/>
+              </w:rPr>
+              <w:t>1</w:t>
             </w:r>
           </w:p>
         </w:tc>
         <w:tc>
           <w:tcPr>
             <w:tcW w:w="3251" w:type="dxa"/>
-            <w:shd w:val="clear" w:color="auto" w:fill="F79646" w:themeFill="accent6"/>
-          </w:tcPr>
-          <w:p>
-            <w:pPr>
-              <w:rPr>
+            <w:shd w:val="clear" w:color="auto" w:fill="9BBB59" w:themeFill="accent3"/>
+          </w:tcPr>
+          <w:p>
+            <w:pPr>
+              <w:rPr>
+                <w:sz w:val="18"/>
+                <w:szCs w:val="18"/>
                 <w:lang w:val="fr-FR"/>
               </w:rPr>
             </w:pPr>
             <w:r>
               <w:rPr>
+                <w:sz w:val="18"/>
+                <w:szCs w:val="18"/>
                 <w:lang w:val="fr-FR"/>
               </w:rPr>
-              <w:t xml:space="preserve">En tant qu'user j’ai accès à l’historique de mes </w:t>
-            </w:r>
-            <w:r>
-              <w:rPr>
+              <w:t xml:space="preserve">En tant qu'user et coach je peux signaler une </w:t>
+            </w:r>
+            <w:r>
+              <w:rPr>
+                <w:sz w:val="18"/>
+                <w:szCs w:val="18"/>
                 <w:lang w:val="fr-FR"/>
               </w:rPr>
-              <w:t>séances</w:t>
+              <w:t>séance</w:t>
+            </w:r>
+            <w:r>
+              <w:rPr>
+                <w:sz w:val="18"/>
+                <w:szCs w:val="18"/>
+                <w:lang w:val="fr-FR"/>
+              </w:rPr>
+              <w:t xml:space="preserve"> =&gt; notif admin</w:t>
             </w:r>
           </w:p>
         </w:tc>
         <w:tc>
           <w:tcPr>
             <w:tcW w:w="3215" w:type="dxa"/>
-            <w:shd w:val="clear" w:color="auto" w:fill="F79646" w:themeFill="accent6"/>
-          </w:tcPr>
-          <w:p>
-            <w:pPr>
-              <w:rPr>
+            <w:shd w:val="clear" w:color="auto" w:fill="9BBB59" w:themeFill="accent3"/>
+          </w:tcPr>
+          <w:p>
+            <w:pPr>
+              <w:rPr>
+                <w:sz w:val="18"/>
+                <w:szCs w:val="18"/>
                 <w:lang w:val="fr-FR"/>
               </w:rPr>
             </w:pPr>
@@ -3240,11 +3503,16 @@
         <w:tc>
           <w:tcPr>
             <w:tcW w:w="1045" w:type="dxa"/>
+            <w:tcBorders>
+              <w:bottom w:val="single" w:sz="4" w:space="0" w:color="000000" w:themeColor="text1"/>
+            </w:tcBorders>
             <w:shd w:val="clear" w:color="auto" w:fill="auto"/>
           </w:tcPr>
           <w:p>
             <w:pPr>
               <w:rPr>
+                <w:sz w:val="18"/>
+                <w:szCs w:val="18"/>
                 <w:lang w:val="fr-FR"/>
               </w:rPr>
             </w:pPr>
@@ -3258,72 +3526,128 @@
         <w:tc>
           <w:tcPr>
             <w:tcW w:w="1928" w:type="dxa"/>
-            <w:shd w:val="clear" w:color="auto" w:fill="F79646" w:themeFill="accent6"/>
-          </w:tcPr>
-          <w:p>
-            <w:r>
-              <w:t>U5</w:t>
+            <w:shd w:val="clear" w:color="auto" w:fill="9BBB59" w:themeFill="accent3"/>
+          </w:tcPr>
+          <w:p>
+            <w:pPr>
+              <w:rPr>
+                <w:sz w:val="18"/>
+                <w:szCs w:val="18"/>
+              </w:rPr>
+            </w:pPr>
+            <w:r>
+              <w:rPr>
+                <w:sz w:val="18"/>
+                <w:szCs w:val="18"/>
+              </w:rPr>
+              <w:t>C1</w:t>
             </w:r>
           </w:p>
         </w:tc>
         <w:tc>
           <w:tcPr>
             <w:tcW w:w="905" w:type="dxa"/>
-            <w:shd w:val="clear" w:color="auto" w:fill="F79646" w:themeFill="accent6"/>
-          </w:tcPr>
-          <w:p>
-            <w:r>
-              <w:t>3</w:t>
+            <w:shd w:val="clear" w:color="auto" w:fill="9BBB59" w:themeFill="accent3"/>
+          </w:tcPr>
+          <w:p>
+            <w:pPr>
+              <w:rPr>
+                <w:sz w:val="18"/>
+                <w:szCs w:val="18"/>
+              </w:rPr>
+            </w:pPr>
+            <w:r>
+              <w:rPr>
+                <w:sz w:val="18"/>
+                <w:szCs w:val="18"/>
+              </w:rPr>
+              <w:t>1</w:t>
             </w:r>
           </w:p>
         </w:tc>
         <w:tc>
           <w:tcPr>
             <w:tcW w:w="3251" w:type="dxa"/>
-            <w:shd w:val="clear" w:color="auto" w:fill="F79646" w:themeFill="accent6"/>
-          </w:tcPr>
-          <w:p>
-            <w:pPr>
-              <w:rPr>
+            <w:shd w:val="clear" w:color="auto" w:fill="9BBB59" w:themeFill="accent3"/>
+          </w:tcPr>
+          <w:p>
+            <w:pPr>
+              <w:rPr>
+                <w:sz w:val="18"/>
+                <w:szCs w:val="18"/>
                 <w:lang w:val="fr-FR"/>
               </w:rPr>
             </w:pPr>
             <w:r>
               <w:rPr>
+                <w:sz w:val="18"/>
+                <w:szCs w:val="18"/>
                 <w:lang w:val="fr-FR"/>
               </w:rPr>
-              <w:t xml:space="preserve">En tant qu'user je peux partager des </w:t>
-            </w:r>
-            <w:r>
-              <w:rPr>
+              <w:t xml:space="preserve">En tant que coach je peux </w:t>
+            </w:r>
+            <w:r>
+              <w:rPr>
+                <w:sz w:val="18"/>
+                <w:szCs w:val="18"/>
                 <w:lang w:val="fr-FR"/>
               </w:rPr>
-              <w:t>séances</w:t>
+              <w:t>programmer</w:t>
+            </w:r>
+            <w:r>
+              <w:rPr>
+                <w:sz w:val="18"/>
+                <w:szCs w:val="18"/>
+                <w:lang w:val="fr-FR"/>
+              </w:rPr>
+              <w:t xml:space="preserve"> une </w:t>
+            </w:r>
+            <w:r>
+              <w:rPr>
+                <w:sz w:val="18"/>
+                <w:szCs w:val="18"/>
+                <w:lang w:val="fr-FR"/>
+              </w:rPr>
+              <w:t>séance</w:t>
             </w:r>
           </w:p>
         </w:tc>
         <w:tc>
           <w:tcPr>
             <w:tcW w:w="3215" w:type="dxa"/>
-            <w:shd w:val="clear" w:color="auto" w:fill="F79646" w:themeFill="accent6"/>
-          </w:tcPr>
-          <w:p>
-            <w:pPr>
-              <w:rPr>
+            <w:shd w:val="clear" w:color="auto" w:fill="92CDDC" w:themeFill="accent5" w:themeFillTint="99"/>
+          </w:tcPr>
+          <w:p>
+            <w:pPr>
+              <w:rPr>
+                <w:sz w:val="18"/>
+                <w:szCs w:val="18"/>
                 <w:lang w:val="fr-FR"/>
               </w:rPr>
             </w:pPr>
+            <w:r>
+              <w:rPr>
+                <w:sz w:val="18"/>
+                <w:szCs w:val="18"/>
+              </w:rPr>
+              <w:t>SOFIANE</w:t>
+            </w:r>
           </w:p>
         </w:tc>
         <w:tc>
           <w:tcPr>
             <w:tcW w:w="1045" w:type="dxa"/>
-            <w:shd w:val="clear" w:color="auto" w:fill="auto"/>
-          </w:tcPr>
-          <w:p>
-            <w:pPr>
-              <w:rPr>
-                <w:lang w:val="fr-FR"/>
+            <w:tcBorders>
+              <w:bottom w:val="single" w:sz="4" w:space="0" w:color="auto"/>
+            </w:tcBorders>
+            <w:shd w:val="clear" w:color="auto" w:fill="00B050"/>
+          </w:tcPr>
+          <w:p>
+            <w:pPr>
+              <w:rPr>
+                <w:sz w:val="18"/>
+                <w:szCs w:val="18"/>
+                <w:highlight w:val="darkGreen"/>
               </w:rPr>
             </w:pPr>
           </w:p>
@@ -3336,66 +3660,126 @@
         <w:tc>
           <w:tcPr>
             <w:tcW w:w="1928" w:type="dxa"/>
-            <w:shd w:val="clear" w:color="auto" w:fill="F79646" w:themeFill="accent6"/>
-          </w:tcPr>
-          <w:p>
-            <w:r>
-              <w:t>U6</w:t>
+            <w:shd w:val="clear" w:color="auto" w:fill="9BBB59" w:themeFill="accent3"/>
+          </w:tcPr>
+          <w:p>
+            <w:pPr>
+              <w:rPr>
+                <w:sz w:val="18"/>
+                <w:szCs w:val="18"/>
+              </w:rPr>
+            </w:pPr>
+            <w:r>
+              <w:rPr>
+                <w:sz w:val="18"/>
+                <w:szCs w:val="18"/>
+              </w:rPr>
+              <w:t>C2</w:t>
             </w:r>
           </w:p>
         </w:tc>
         <w:tc>
           <w:tcPr>
             <w:tcW w:w="905" w:type="dxa"/>
-            <w:shd w:val="clear" w:color="auto" w:fill="F79646" w:themeFill="accent6"/>
-          </w:tcPr>
-          <w:p>
-            <w:r>
-              <w:t>3</w:t>
+            <w:shd w:val="clear" w:color="auto" w:fill="9BBB59" w:themeFill="accent3"/>
+          </w:tcPr>
+          <w:p>
+            <w:pPr>
+              <w:rPr>
+                <w:sz w:val="18"/>
+                <w:szCs w:val="18"/>
+              </w:rPr>
+            </w:pPr>
+            <w:r>
+              <w:rPr>
+                <w:sz w:val="18"/>
+                <w:szCs w:val="18"/>
+              </w:rPr>
+              <w:t>2</w:t>
             </w:r>
           </w:p>
         </w:tc>
         <w:tc>
           <w:tcPr>
             <w:tcW w:w="3251" w:type="dxa"/>
-            <w:shd w:val="clear" w:color="auto" w:fill="F79646" w:themeFill="accent6"/>
-          </w:tcPr>
-          <w:p>
-            <w:pPr>
-              <w:rPr>
+            <w:shd w:val="clear" w:color="auto" w:fill="9BBB59" w:themeFill="accent3"/>
+          </w:tcPr>
+          <w:p>
+            <w:pPr>
+              <w:rPr>
+                <w:sz w:val="18"/>
+                <w:szCs w:val="18"/>
                 <w:lang w:val="fr-FR"/>
               </w:rPr>
             </w:pPr>
             <w:r>
               <w:rPr>
+                <w:sz w:val="18"/>
+                <w:szCs w:val="18"/>
                 <w:lang w:val="fr-FR"/>
               </w:rPr>
-              <w:t>En tant qu'user je peux chatter avec mon coach et inversement</w:t>
+              <w:t xml:space="preserve">En tant que coach je peux modifier </w:t>
+            </w:r>
+            <w:r>
+              <w:rPr>
+                <w:sz w:val="18"/>
+                <w:szCs w:val="18"/>
+                <w:lang w:val="fr-FR"/>
+              </w:rPr>
+              <w:t xml:space="preserve">mes annonces de séances </w:t>
+            </w:r>
+            <w:r>
+              <w:rPr>
+                <w:sz w:val="18"/>
+                <w:szCs w:val="18"/>
+                <w:lang w:val="fr-FR"/>
+              </w:rPr>
+              <w:t>(titre/description/...)</w:t>
             </w:r>
           </w:p>
         </w:tc>
         <w:tc>
           <w:tcPr>
             <w:tcW w:w="3215" w:type="dxa"/>
-            <w:shd w:val="clear" w:color="auto" w:fill="F79646" w:themeFill="accent6"/>
-          </w:tcPr>
-          <w:p>
-            <w:pPr>
-              <w:rPr>
+            <w:shd w:val="clear" w:color="auto" w:fill="DAEEF3" w:themeFill="accent5" w:themeFillTint="33"/>
+          </w:tcPr>
+          <w:p>
+            <w:pPr>
+              <w:rPr>
+                <w:sz w:val="18"/>
+                <w:szCs w:val="18"/>
                 <w:lang w:val="fr-FR"/>
               </w:rPr>
             </w:pPr>
+            <w:r>
+              <w:rPr>
+                <w:sz w:val="18"/>
+                <w:szCs w:val="18"/>
+              </w:rPr>
+              <w:t>SOFIANE</w:t>
+            </w:r>
+            <w:r>
+              <w:rPr>
+                <w:sz w:val="18"/>
+                <w:szCs w:val="18"/>
+              </w:rPr>
+              <w:t xml:space="preserve"> &amp; FLAVIEN</w:t>
+            </w:r>
           </w:p>
         </w:tc>
         <w:tc>
           <w:tcPr>
             <w:tcW w:w="1045" w:type="dxa"/>
-            <w:shd w:val="clear" w:color="auto" w:fill="auto"/>
-          </w:tcPr>
-          <w:p>
-            <w:pPr>
-              <w:rPr>
-                <w:lang w:val="fr-FR"/>
+            <w:tcBorders>
+              <w:top w:val="single" w:sz="4" w:space="0" w:color="auto"/>
+            </w:tcBorders>
+            <w:shd w:val="clear" w:color="auto" w:fill="FFFFFF" w:themeFill="background1"/>
+          </w:tcPr>
+          <w:p>
+            <w:pPr>
+              <w:rPr>
+                <w:sz w:val="18"/>
+                <w:szCs w:val="18"/>
               </w:rPr>
             </w:pPr>
           </w:p>
@@ -3411,8 +3795,18 @@
             <w:shd w:val="clear" w:color="auto" w:fill="9BBB59" w:themeFill="accent3"/>
           </w:tcPr>
           <w:p>
-            <w:r>
-              <w:t>UC4</w:t>
+            <w:pPr>
+              <w:rPr>
+                <w:sz w:val="18"/>
+                <w:szCs w:val="18"/>
+              </w:rPr>
+            </w:pPr>
+            <w:r>
+              <w:rPr>
+                <w:sz w:val="18"/>
+                <w:szCs w:val="18"/>
+              </w:rPr>
+              <w:t>C3</w:t>
             </w:r>
           </w:p>
         </w:tc>
@@ -3422,8 +3816,18 @@
             <w:shd w:val="clear" w:color="auto" w:fill="9BBB59" w:themeFill="accent3"/>
           </w:tcPr>
           <w:p>
-            <w:r>
-              <w:t>1</w:t>
+            <w:pPr>
+              <w:rPr>
+                <w:sz w:val="18"/>
+                <w:szCs w:val="18"/>
+              </w:rPr>
+            </w:pPr>
+            <w:r>
+              <w:rPr>
+                <w:sz w:val="18"/>
+                <w:szCs w:val="18"/>
+              </w:rPr>
+              <w:t>2</w:t>
             </w:r>
           </w:p>
         </w:tc>
@@ -3435,54 +3839,61 @@
           <w:p>
             <w:pPr>
               <w:rPr>
+                <w:sz w:val="18"/>
+                <w:szCs w:val="18"/>
                 <w:lang w:val="fr-FR"/>
               </w:rPr>
             </w:pPr>
             <w:r>
               <w:rPr>
+                <w:sz w:val="18"/>
+                <w:szCs w:val="18"/>
                 <w:lang w:val="fr-FR"/>
               </w:rPr>
-              <w:t xml:space="preserve">En tant qu'user et coach je peux signaler une </w:t>
-            </w:r>
-            <w:r>
-              <w:rPr>
+              <w:t xml:space="preserve">En tant que coach je peux voir les stats des </w:t>
+            </w:r>
+            <w:r>
+              <w:rPr>
+                <w:sz w:val="18"/>
+                <w:szCs w:val="18"/>
                 <w:lang w:val="fr-FR"/>
               </w:rPr>
-              <w:t>séance</w:t>
-            </w:r>
-            <w:r>
-              <w:rPr>
+              <w:t>séances passées</w:t>
+            </w:r>
+          </w:p>
+        </w:tc>
+        <w:tc>
+          <w:tcPr>
+            <w:tcW w:w="3215" w:type="dxa"/>
+            <w:shd w:val="clear" w:color="auto" w:fill="92CDDC" w:themeFill="accent5" w:themeFillTint="99"/>
+          </w:tcPr>
+          <w:p>
+            <w:pPr>
+              <w:rPr>
+                <w:sz w:val="18"/>
+                <w:szCs w:val="18"/>
                 <w:lang w:val="fr-FR"/>
               </w:rPr>
-              <w:t xml:space="preserve"> =&gt; notif admin</w:t>
-            </w:r>
-          </w:p>
-        </w:tc>
-        <w:tc>
-          <w:tcPr>
-            <w:tcW w:w="3215" w:type="dxa"/>
-            <w:shd w:val="clear" w:color="auto" w:fill="9BBB59" w:themeFill="accent3"/>
-          </w:tcPr>
-          <w:p>
-            <w:pPr>
-              <w:rPr>
-                <w:lang w:val="fr-FR"/>
-              </w:rPr>
-            </w:pPr>
+            </w:pPr>
+            <w:r>
+              <w:rPr>
+                <w:sz w:val="18"/>
+                <w:szCs w:val="18"/>
+              </w:rPr>
+              <w:t>SOFIANE</w:t>
+            </w:r>
           </w:p>
         </w:tc>
         <w:tc>
           <w:tcPr>
             <w:tcW w:w="1045" w:type="dxa"/>
-            <w:tcBorders>
-              <w:bottom w:val="single" w:sz="4" w:space="0" w:color="000000" w:themeColor="text1"/>
-            </w:tcBorders>
             <w:shd w:val="clear" w:color="auto" w:fill="auto"/>
           </w:tcPr>
           <w:p>
             <w:pPr>
               <w:rPr>
-                <w:lang w:val="fr-FR"/>
+                <w:sz w:val="18"/>
+                <w:szCs w:val="18"/>
               </w:rPr>
             </w:pPr>
           </w:p>
@@ -3498,8 +3909,18 @@
             <w:shd w:val="clear" w:color="auto" w:fill="9BBB59" w:themeFill="accent3"/>
           </w:tcPr>
           <w:p>
-            <w:r>
-              <w:t>C1</w:t>
+            <w:pPr>
+              <w:rPr>
+                <w:sz w:val="18"/>
+                <w:szCs w:val="18"/>
+              </w:rPr>
+            </w:pPr>
+            <w:r>
+              <w:rPr>
+                <w:sz w:val="18"/>
+                <w:szCs w:val="18"/>
+              </w:rPr>
+              <w:t>A1</w:t>
             </w:r>
           </w:p>
         </w:tc>
@@ -3509,7 +3930,17 @@
             <w:shd w:val="clear" w:color="auto" w:fill="9BBB59" w:themeFill="accent3"/>
           </w:tcPr>
           <w:p>
-            <w:r>
+            <w:pPr>
+              <w:rPr>
+                <w:sz w:val="18"/>
+                <w:szCs w:val="18"/>
+              </w:rPr>
+            </w:pPr>
+            <w:r>
+              <w:rPr>
+                <w:sz w:val="18"/>
+                <w:szCs w:val="18"/>
+              </w:rPr>
               <w:t>1</w:t>
             </w:r>
           </w:p>
@@ -3522,63 +3953,53 @@
           <w:p>
             <w:pPr>
               <w:rPr>
+                <w:sz w:val="18"/>
+                <w:szCs w:val="18"/>
                 <w:lang w:val="fr-FR"/>
               </w:rPr>
             </w:pPr>
             <w:r>
               <w:rPr>
+                <w:sz w:val="18"/>
+                <w:szCs w:val="18"/>
                 <w:lang w:val="fr-FR"/>
               </w:rPr>
-              <w:t xml:space="preserve">En tant que coach je peux </w:t>
-            </w:r>
-            <w:r>
-              <w:rPr>
+              <w:t>En tant qu’admin je peux gérer chaque compte</w:t>
+            </w:r>
+          </w:p>
+        </w:tc>
+        <w:tc>
+          <w:tcPr>
+            <w:tcW w:w="3215" w:type="dxa"/>
+            <w:shd w:val="clear" w:color="auto" w:fill="B8CCE4" w:themeFill="accent1" w:themeFillTint="66"/>
+          </w:tcPr>
+          <w:p>
+            <w:pPr>
+              <w:rPr>
+                <w:sz w:val="18"/>
+                <w:szCs w:val="18"/>
                 <w:lang w:val="fr-FR"/>
               </w:rPr>
-              <w:t>programmer</w:t>
-            </w:r>
-            <w:r>
-              <w:rPr>
-                <w:lang w:val="fr-FR"/>
-              </w:rPr>
-              <w:t xml:space="preserve"> une </w:t>
-            </w:r>
-            <w:r>
-              <w:rPr>
-                <w:lang w:val="fr-FR"/>
-              </w:rPr>
-              <w:t>séance</w:t>
-            </w:r>
-          </w:p>
-        </w:tc>
-        <w:tc>
-          <w:tcPr>
-            <w:tcW w:w="3215" w:type="dxa"/>
-            <w:shd w:val="clear" w:color="auto" w:fill="9BBB59" w:themeFill="accent3"/>
-          </w:tcPr>
-          <w:p>
-            <w:pPr>
-              <w:rPr>
-                <w:lang w:val="fr-FR"/>
-              </w:rPr>
-            </w:pPr>
-            <w:r>
-              <w:t>SOFIANE</w:t>
+            </w:pPr>
+            <w:r>
+              <w:rPr>
+                <w:sz w:val="18"/>
+                <w:szCs w:val="18"/>
+              </w:rPr>
+              <w:t>DORIAN</w:t>
             </w:r>
           </w:p>
         </w:tc>
         <w:tc>
           <w:tcPr>
             <w:tcW w:w="1045" w:type="dxa"/>
-            <w:tcBorders>
-              <w:bottom w:val="single" w:sz="4" w:space="0" w:color="auto"/>
-            </w:tcBorders>
-            <w:shd w:val="clear" w:color="auto" w:fill="00B050"/>
-          </w:tcPr>
-          <w:p>
-            <w:pPr>
-              <w:rPr>
-                <w:highlight w:val="darkGreen"/>
+            <w:shd w:val="clear" w:color="auto" w:fill="FFC000"/>
+          </w:tcPr>
+          <w:p>
+            <w:pPr>
+              <w:rPr>
+                <w:sz w:val="18"/>
+                <w:szCs w:val="18"/>
               </w:rPr>
             </w:pPr>
           </w:p>
@@ -3594,9 +4015,27 @@
             <w:shd w:val="clear" w:color="auto" w:fill="9BBB59" w:themeFill="accent3"/>
           </w:tcPr>
           <w:p>
-            <w:r>
-              <w:t>C2</w:t>
-            </w:r>
+            <w:pPr>
+              <w:rPr>
+                <w:sz w:val="18"/>
+                <w:szCs w:val="18"/>
+              </w:rPr>
+            </w:pPr>
+            <w:r>
+              <w:rPr>
+                <w:sz w:val="18"/>
+                <w:szCs w:val="18"/>
+              </w:rPr>
+              <w:t>A2</w:t>
+            </w:r>
+          </w:p>
+          <w:p>
+            <w:pPr>
+              <w:rPr>
+                <w:sz w:val="18"/>
+                <w:szCs w:val="18"/>
+              </w:rPr>
+            </w:pPr>
           </w:p>
         </w:tc>
         <w:tc>
@@ -3605,8 +4044,18 @@
             <w:shd w:val="clear" w:color="auto" w:fill="9BBB59" w:themeFill="accent3"/>
           </w:tcPr>
           <w:p>
-            <w:r>
-              <w:t>2</w:t>
+            <w:pPr>
+              <w:rPr>
+                <w:sz w:val="18"/>
+                <w:szCs w:val="18"/>
+              </w:rPr>
+            </w:pPr>
+            <w:r>
+              <w:rPr>
+                <w:sz w:val="18"/>
+                <w:szCs w:val="18"/>
+              </w:rPr>
+              <w:t>1</w:t>
             </w:r>
           </w:p>
         </w:tc>
@@ -3618,54 +4067,72 @@
           <w:p>
             <w:pPr>
               <w:rPr>
+                <w:sz w:val="18"/>
+                <w:szCs w:val="18"/>
                 <w:lang w:val="fr-FR"/>
               </w:rPr>
             </w:pPr>
             <w:r>
               <w:rPr>
+                <w:sz w:val="18"/>
+                <w:szCs w:val="18"/>
                 <w:lang w:val="fr-FR"/>
               </w:rPr>
-              <w:t xml:space="preserve">En tant que coach je peux modifier </w:t>
-            </w:r>
-            <w:r>
-              <w:rPr>
+              <w:t xml:space="preserve">En tant qu’admin je peux gérer les </w:t>
+            </w:r>
+            <w:r>
+              <w:rPr>
+                <w:sz w:val="18"/>
+                <w:szCs w:val="18"/>
                 <w:lang w:val="fr-FR"/>
               </w:rPr>
-              <w:t xml:space="preserve">mes annonces de séances </w:t>
-            </w:r>
-            <w:r>
-              <w:rPr>
+              <w:t>séances</w:t>
+            </w:r>
+            <w:r>
+              <w:rPr>
+                <w:sz w:val="18"/>
+                <w:szCs w:val="18"/>
                 <w:lang w:val="fr-FR"/>
               </w:rPr>
-              <w:t>(titre/description/...)</w:t>
+              <w:t xml:space="preserve"> et les commentaires</w:t>
             </w:r>
           </w:p>
         </w:tc>
         <w:tc>
           <w:tcPr>
             <w:tcW w:w="3215" w:type="dxa"/>
-            <w:shd w:val="clear" w:color="auto" w:fill="9BBB59" w:themeFill="accent3"/>
-          </w:tcPr>
-          <w:p>
-            <w:pPr>
-              <w:rPr>
+            <w:shd w:val="clear" w:color="auto" w:fill="B8CCE4" w:themeFill="accent1" w:themeFillTint="66"/>
+          </w:tcPr>
+          <w:p>
+            <w:pPr>
+              <w:rPr>
+                <w:sz w:val="18"/>
+                <w:szCs w:val="18"/>
                 <w:lang w:val="fr-FR"/>
               </w:rPr>
             </w:pPr>
             <w:r>
-              <w:t>SOFIANE</w:t>
+              <w:rPr>
+                <w:sz w:val="18"/>
+                <w:szCs w:val="18"/>
+              </w:rPr>
+              <w:t>DORIAN</w:t>
             </w:r>
           </w:p>
         </w:tc>
         <w:tc>
           <w:tcPr>
             <w:tcW w:w="1045" w:type="dxa"/>
-            <w:tcBorders>
-              <w:top w:val="single" w:sz="4" w:space="0" w:color="auto"/>
-            </w:tcBorders>
-            <w:shd w:val="clear" w:color="auto" w:fill="FFFFFF" w:themeFill="background1"/>
-          </w:tcPr>
-          <w:p/>
+            <w:shd w:val="clear" w:color="auto" w:fill="auto"/>
+          </w:tcPr>
+          <w:p>
+            <w:pPr>
+              <w:rPr>
+                <w:sz w:val="18"/>
+                <w:szCs w:val="18"/>
+              </w:rPr>
+            </w:pPr>
+          </w:p>
         </w:tc>
       </w:tr>
       <w:tr>
@@ -3678,8 +4145,18 @@
             <w:shd w:val="clear" w:color="auto" w:fill="9BBB59" w:themeFill="accent3"/>
           </w:tcPr>
           <w:p>
-            <w:r>
-              <w:t>C3</w:t>
+            <w:pPr>
+              <w:rPr>
+                <w:sz w:val="18"/>
+                <w:szCs w:val="18"/>
+              </w:rPr>
+            </w:pPr>
+            <w:r>
+              <w:rPr>
+                <w:sz w:val="18"/>
+                <w:szCs w:val="18"/>
+              </w:rPr>
+              <w:t>AUC1</w:t>
             </w:r>
           </w:p>
         </w:tc>
@@ -3689,8 +4166,18 @@
             <w:shd w:val="clear" w:color="auto" w:fill="9BBB59" w:themeFill="accent3"/>
           </w:tcPr>
           <w:p>
-            <w:r>
-              <w:t>2</w:t>
+            <w:pPr>
+              <w:rPr>
+                <w:sz w:val="18"/>
+                <w:szCs w:val="18"/>
+              </w:rPr>
+            </w:pPr>
+            <w:r>
+              <w:rPr>
+                <w:sz w:val="18"/>
+                <w:szCs w:val="18"/>
+              </w:rPr>
+              <w:t>1</w:t>
             </w:r>
           </w:p>
         </w:tc>
@@ -3702,45 +4189,63 @@
           <w:p>
             <w:pPr>
               <w:rPr>
+                <w:sz w:val="18"/>
+                <w:szCs w:val="18"/>
                 <w:lang w:val="fr-FR"/>
               </w:rPr>
             </w:pPr>
             <w:r>
               <w:rPr>
+                <w:sz w:val="18"/>
+                <w:szCs w:val="18"/>
                 <w:lang w:val="fr-FR"/>
               </w:rPr>
-              <w:t xml:space="preserve">En tant que coach je peux voir les stats des </w:t>
-            </w:r>
-            <w:r>
-              <w:rPr>
+              <w:t>Front</w:t>
+            </w:r>
+            <w:r>
+              <w:rPr>
+                <w:sz w:val="18"/>
+                <w:szCs w:val="18"/>
                 <w:lang w:val="fr-FR"/>
               </w:rPr>
-              <w:t>séances passées</w:t>
+              <w:t>, design, responsivité</w:t>
             </w:r>
           </w:p>
         </w:tc>
         <w:tc>
           <w:tcPr>
             <w:tcW w:w="3215" w:type="dxa"/>
-            <w:shd w:val="clear" w:color="auto" w:fill="9BBB59" w:themeFill="accent3"/>
-          </w:tcPr>
-          <w:p>
-            <w:pPr>
-              <w:rPr>
-                <w:lang w:val="fr-FR"/>
-              </w:rPr>
-            </w:pPr>
-            <w:r>
-              <w:t>SOFIANE</w:t>
+            <w:shd w:val="clear" w:color="auto" w:fill="DAEEF3" w:themeFill="accent5" w:themeFillTint="33"/>
+          </w:tcPr>
+          <w:p>
+            <w:pPr>
+              <w:rPr>
+                <w:sz w:val="18"/>
+                <w:szCs w:val="18"/>
+              </w:rPr>
+            </w:pPr>
+            <w:r>
+              <w:rPr>
+                <w:sz w:val="18"/>
+                <w:szCs w:val="18"/>
+              </w:rPr>
+              <w:t>FLAVIEN</w:t>
             </w:r>
           </w:p>
         </w:tc>
         <w:tc>
           <w:tcPr>
             <w:tcW w:w="1045" w:type="dxa"/>
-            <w:shd w:val="clear" w:color="auto" w:fill="auto"/>
-          </w:tcPr>
-          <w:p/>
+            <w:shd w:val="clear" w:color="auto" w:fill="00B050"/>
+          </w:tcPr>
+          <w:p>
+            <w:pPr>
+              <w:rPr>
+                <w:sz w:val="18"/>
+                <w:szCs w:val="18"/>
+              </w:rPr>
+            </w:pPr>
+          </w:p>
         </w:tc>
       </w:tr>
       <w:tr>
@@ -3750,66 +4255,99 @@
         <w:tc>
           <w:tcPr>
             <w:tcW w:w="1928" w:type="dxa"/>
-            <w:shd w:val="clear" w:color="auto" w:fill="F79646" w:themeFill="accent6"/>
-          </w:tcPr>
-          <w:p>
-            <w:r>
-              <w:t>C4</w:t>
+            <w:shd w:val="clear" w:color="auto" w:fill="9BBB59" w:themeFill="accent3"/>
+          </w:tcPr>
+          <w:p>
+            <w:pPr>
+              <w:rPr>
+                <w:sz w:val="18"/>
+                <w:szCs w:val="18"/>
+              </w:rPr>
+            </w:pPr>
+            <w:r>
+              <w:rPr>
+                <w:sz w:val="18"/>
+                <w:szCs w:val="18"/>
+              </w:rPr>
+              <w:t>A3</w:t>
             </w:r>
           </w:p>
         </w:tc>
         <w:tc>
           <w:tcPr>
             <w:tcW w:w="905" w:type="dxa"/>
-            <w:shd w:val="clear" w:color="auto" w:fill="F79646" w:themeFill="accent6"/>
-          </w:tcPr>
-          <w:p>
-            <w:r>
-              <w:t>3</w:t>
+            <w:shd w:val="clear" w:color="auto" w:fill="9BBB59" w:themeFill="accent3"/>
+          </w:tcPr>
+          <w:p>
+            <w:pPr>
+              <w:rPr>
+                <w:sz w:val="18"/>
+                <w:szCs w:val="18"/>
+              </w:rPr>
+            </w:pPr>
+            <w:r>
+              <w:rPr>
+                <w:sz w:val="18"/>
+                <w:szCs w:val="18"/>
+              </w:rPr>
+              <w:t>2</w:t>
             </w:r>
           </w:p>
         </w:tc>
         <w:tc>
           <w:tcPr>
             <w:tcW w:w="3251" w:type="dxa"/>
-            <w:shd w:val="clear" w:color="auto" w:fill="F79646" w:themeFill="accent6"/>
-          </w:tcPr>
-          <w:p>
-            <w:pPr>
-              <w:rPr>
+            <w:shd w:val="clear" w:color="auto" w:fill="9BBB59" w:themeFill="accent3"/>
+          </w:tcPr>
+          <w:p>
+            <w:pPr>
+              <w:rPr>
+                <w:sz w:val="18"/>
+                <w:szCs w:val="18"/>
                 <w:lang w:val="fr-FR"/>
               </w:rPr>
             </w:pPr>
             <w:r>
               <w:rPr>
+                <w:sz w:val="18"/>
+                <w:szCs w:val="18"/>
                 <w:lang w:val="fr-FR"/>
               </w:rPr>
-              <w:t>En tant que coach je peux faire des story</w:t>
+              <w:t>En tant qu’admin, je peux voir la liste de tous les comptes</w:t>
             </w:r>
           </w:p>
         </w:tc>
         <w:tc>
           <w:tcPr>
             <w:tcW w:w="3215" w:type="dxa"/>
-            <w:shd w:val="clear" w:color="auto" w:fill="F79646" w:themeFill="accent6"/>
-          </w:tcPr>
-          <w:p>
-            <w:pPr>
-              <w:rPr>
-                <w:lang w:val="fr-FR"/>
-              </w:rPr>
-            </w:pPr>
+            <w:shd w:val="clear" w:color="auto" w:fill="B8CCE4" w:themeFill="accent1" w:themeFillTint="66"/>
+          </w:tcPr>
+          <w:p>
+            <w:pPr>
+              <w:rPr>
+                <w:sz w:val="18"/>
+                <w:szCs w:val="18"/>
+              </w:rPr>
+            </w:pPr>
+            <w:r>
+              <w:rPr>
+                <w:sz w:val="18"/>
+                <w:szCs w:val="18"/>
+              </w:rPr>
+              <w:t>DORIAN</w:t>
+            </w:r>
           </w:p>
         </w:tc>
         <w:tc>
           <w:tcPr>
             <w:tcW w:w="1045" w:type="dxa"/>
-            <w:shd w:val="clear" w:color="auto" w:fill="auto"/>
-          </w:tcPr>
-          <w:p>
-            <w:pPr>
-              <w:rPr>
-                <w:lang w:val="fr-FR"/>
+            <w:shd w:val="clear" w:color="auto" w:fill="00B050"/>
+          </w:tcPr>
+          <w:p>
+            <w:pPr>
+              <w:rPr>
+                <w:sz w:val="18"/>
+                <w:szCs w:val="18"/>
               </w:rPr>
             </w:pPr>
           </w:p>
@@ -3825,8 +4363,18 @@
             <w:shd w:val="clear" w:color="auto" w:fill="9BBB59" w:themeFill="accent3"/>
           </w:tcPr>
           <w:p>
-            <w:r>
-              <w:t>A1</w:t>
+            <w:pPr>
+              <w:rPr>
+                <w:sz w:val="18"/>
+                <w:szCs w:val="18"/>
+              </w:rPr>
+            </w:pPr>
+            <w:r>
+              <w:rPr>
+                <w:sz w:val="18"/>
+                <w:szCs w:val="18"/>
+              </w:rPr>
+              <w:t>AUC2</w:t>
             </w:r>
           </w:p>
         </w:tc>
@@ -3836,8 +4384,18 @@
             <w:shd w:val="clear" w:color="auto" w:fill="9BBB59" w:themeFill="accent3"/>
           </w:tcPr>
           <w:p>
-            <w:r>
-              <w:t>1</w:t>
+            <w:pPr>
+              <w:rPr>
+                <w:sz w:val="18"/>
+                <w:szCs w:val="18"/>
+              </w:rPr>
+            </w:pPr>
+            <w:r>
+              <w:rPr>
+                <w:sz w:val="18"/>
+                <w:szCs w:val="18"/>
+              </w:rPr>
+              <w:t>2</w:t>
             </w:r>
           </w:p>
         </w:tc>
@@ -3849,29 +4407,62 @@
           <w:p>
             <w:pPr>
               <w:rPr>
+                <w:sz w:val="18"/>
+                <w:szCs w:val="18"/>
                 <w:lang w:val="fr-FR"/>
               </w:rPr>
             </w:pPr>
             <w:r>
               <w:rPr>
+                <w:sz w:val="18"/>
+                <w:szCs w:val="18"/>
                 <w:lang w:val="fr-FR"/>
               </w:rPr>
-              <w:t>En tant qu’admin je peux gérer chaque compte</w:t>
+              <w:t xml:space="preserve">En tant </w:t>
+            </w:r>
+            <w:r>
+              <w:rPr>
+                <w:sz w:val="18"/>
+                <w:szCs w:val="18"/>
+                <w:lang w:val="fr-FR"/>
+              </w:rPr>
+              <w:t>qu’utilisateur</w:t>
+            </w:r>
+            <w:r>
+              <w:rPr>
+                <w:sz w:val="18"/>
+                <w:szCs w:val="18"/>
+                <w:lang w:val="fr-FR"/>
+              </w:rPr>
+              <w:t xml:space="preserve">, je peux voir </w:t>
+            </w:r>
+            <w:r>
+              <w:rPr>
+                <w:sz w:val="18"/>
+                <w:szCs w:val="18"/>
+                <w:lang w:val="fr-FR"/>
+              </w:rPr>
+              <w:t>mes informations personnelles</w:t>
             </w:r>
           </w:p>
         </w:tc>
         <w:tc>
           <w:tcPr>
             <w:tcW w:w="3215" w:type="dxa"/>
-            <w:shd w:val="clear" w:color="auto" w:fill="9BBB59" w:themeFill="accent3"/>
-          </w:tcPr>
-          <w:p>
-            <w:pPr>
-              <w:rPr>
-                <w:lang w:val="fr-FR"/>
-              </w:rPr>
-            </w:pPr>
-            <w:r>
+            <w:shd w:val="clear" w:color="auto" w:fill="B8CCE4" w:themeFill="accent1" w:themeFillTint="66"/>
+          </w:tcPr>
+          <w:p>
+            <w:pPr>
+              <w:rPr>
+                <w:sz w:val="18"/>
+                <w:szCs w:val="18"/>
+              </w:rPr>
+            </w:pPr>
+            <w:r>
+              <w:rPr>
+                <w:sz w:val="18"/>
+                <w:szCs w:val="18"/>
+              </w:rPr>
               <w:t>DORIAN</w:t>
             </w:r>
           </w:p>
@@ -3879,9 +4470,16 @@
         <w:tc>
           <w:tcPr>
             <w:tcW w:w="1045" w:type="dxa"/>
-            <w:shd w:val="clear" w:color="auto" w:fill="auto"/>
-          </w:tcPr>
-          <w:p/>
+            <w:shd w:val="clear" w:color="auto" w:fill="00B050"/>
+          </w:tcPr>
+          <w:p>
+            <w:pPr>
+              <w:rPr>
+                <w:sz w:val="18"/>
+                <w:szCs w:val="18"/>
+              </w:rPr>
+            </w:pPr>
+          </w:p>
         </w:tc>
       </w:tr>
       <w:tr>
@@ -3891,71 +4489,80 @@
         <w:tc>
           <w:tcPr>
             <w:tcW w:w="1928" w:type="dxa"/>
-            <w:shd w:val="clear" w:color="auto" w:fill="9BBB59" w:themeFill="accent3"/>
-          </w:tcPr>
-          <w:p>
-            <w:r>
-              <w:t>A2</w:t>
-            </w:r>
-          </w:p>
-          <w:p/>
+            <w:shd w:val="clear" w:color="auto" w:fill="F79646" w:themeFill="accent6"/>
+          </w:tcPr>
+          <w:p>
+            <w:pPr>
+              <w:rPr>
+                <w:sz w:val="18"/>
+                <w:szCs w:val="18"/>
+              </w:rPr>
+            </w:pPr>
+            <w:r>
+              <w:rPr>
+                <w:sz w:val="18"/>
+                <w:szCs w:val="18"/>
+              </w:rPr>
+              <w:t>U4</w:t>
+            </w:r>
+          </w:p>
         </w:tc>
         <w:tc>
           <w:tcPr>
             <w:tcW w:w="905" w:type="dxa"/>
-            <w:shd w:val="clear" w:color="auto" w:fill="9BBB59" w:themeFill="accent3"/>
-          </w:tcPr>
-          <w:p>
-            <w:r>
-              <w:t>1</w:t>
+            <w:shd w:val="clear" w:color="auto" w:fill="F79646" w:themeFill="accent6"/>
+          </w:tcPr>
+          <w:p>
+            <w:pPr>
+              <w:rPr>
+                <w:sz w:val="18"/>
+                <w:szCs w:val="18"/>
+              </w:rPr>
+            </w:pPr>
+            <w:r>
+              <w:rPr>
+                <w:sz w:val="18"/>
+                <w:szCs w:val="18"/>
+              </w:rPr>
+              <w:t>2</w:t>
             </w:r>
           </w:p>
         </w:tc>
         <w:tc>
           <w:tcPr>
             <w:tcW w:w="3251" w:type="dxa"/>
-            <w:shd w:val="clear" w:color="auto" w:fill="9BBB59" w:themeFill="accent3"/>
-          </w:tcPr>
-          <w:p>
-            <w:pPr>
-              <w:rPr>
+            <w:shd w:val="clear" w:color="auto" w:fill="F79646" w:themeFill="accent6"/>
+          </w:tcPr>
+          <w:p>
+            <w:pPr>
+              <w:rPr>
+                <w:sz w:val="18"/>
+                <w:szCs w:val="18"/>
                 <w:lang w:val="fr-FR"/>
               </w:rPr>
             </w:pPr>
             <w:r>
               <w:rPr>
+                <w:sz w:val="18"/>
+                <w:szCs w:val="18"/>
                 <w:lang w:val="fr-FR"/>
               </w:rPr>
-              <w:t xml:space="preserve">En tant qu’admin je peux gérer les </w:t>
-            </w:r>
-            <w:r>
-              <w:rPr>
-                <w:lang w:val="fr-FR"/>
-              </w:rPr>
-              <w:t>séances</w:t>
-            </w:r>
-            <w:r>
-              <w:rPr>
-                <w:lang w:val="fr-FR"/>
-              </w:rPr>
-              <w:t xml:space="preserve"> et les commentaires</w:t>
+              <w:t>En tant qu'user j’ai accès à l’historique de mes séances</w:t>
             </w:r>
           </w:p>
         </w:tc>
         <w:tc>
           <w:tcPr>
             <w:tcW w:w="3215" w:type="dxa"/>
-            <w:shd w:val="clear" w:color="auto" w:fill="9BBB59" w:themeFill="accent3"/>
-          </w:tcPr>
-          <w:p>
-            <w:pPr>
-              <w:rPr>
-                <w:lang w:val="fr-FR"/>
-              </w:rPr>
-            </w:pPr>
-            <w:r>
-              <w:t>DORIAN</w:t>
-            </w:r>
+            <w:shd w:val="clear" w:color="auto" w:fill="F79646" w:themeFill="accent6"/>
+          </w:tcPr>
+          <w:p>
+            <w:pPr>
+              <w:rPr>
+                <w:sz w:val="18"/>
+                <w:szCs w:val="18"/>
+              </w:rPr>
+            </w:pPr>
           </w:p>
         </w:tc>
         <w:tc>
@@ -3963,7 +4570,14 @@
             <w:tcW w:w="1045" w:type="dxa"/>
             <w:shd w:val="clear" w:color="auto" w:fill="auto"/>
           </w:tcPr>
-          <w:p/>
+          <w:p>
+            <w:pPr>
+              <w:rPr>
+                <w:sz w:val="18"/>
+                <w:szCs w:val="18"/>
+              </w:rPr>
+            </w:pPr>
+          </w:p>
         </w:tc>
       </w:tr>
       <w:tr>
@@ -3973,53 +4587,80 @@
         <w:tc>
           <w:tcPr>
             <w:tcW w:w="1928" w:type="dxa"/>
-            <w:shd w:val="clear" w:color="auto" w:fill="9BBB59" w:themeFill="accent3"/>
-          </w:tcPr>
-          <w:p>
-            <w:r>
-              <w:t>AUC1</w:t>
+            <w:shd w:val="clear" w:color="auto" w:fill="F79646" w:themeFill="accent6"/>
+          </w:tcPr>
+          <w:p>
+            <w:pPr>
+              <w:rPr>
+                <w:sz w:val="18"/>
+                <w:szCs w:val="18"/>
+              </w:rPr>
+            </w:pPr>
+            <w:r>
+              <w:rPr>
+                <w:sz w:val="18"/>
+                <w:szCs w:val="18"/>
+              </w:rPr>
+              <w:t>U5</w:t>
             </w:r>
           </w:p>
         </w:tc>
         <w:tc>
           <w:tcPr>
             <w:tcW w:w="905" w:type="dxa"/>
-            <w:shd w:val="clear" w:color="auto" w:fill="9BBB59" w:themeFill="accent3"/>
-          </w:tcPr>
-          <w:p>
-            <w:r>
-              <w:t>1</w:t>
+            <w:shd w:val="clear" w:color="auto" w:fill="F79646" w:themeFill="accent6"/>
+          </w:tcPr>
+          <w:p>
+            <w:pPr>
+              <w:rPr>
+                <w:sz w:val="18"/>
+                <w:szCs w:val="18"/>
+              </w:rPr>
+            </w:pPr>
+            <w:r>
+              <w:rPr>
+                <w:sz w:val="18"/>
+                <w:szCs w:val="18"/>
+              </w:rPr>
+              <w:t>3</w:t>
             </w:r>
           </w:p>
         </w:tc>
         <w:tc>
           <w:tcPr>
             <w:tcW w:w="3251" w:type="dxa"/>
-            <w:shd w:val="clear" w:color="auto" w:fill="9BBB59" w:themeFill="accent3"/>
-          </w:tcPr>
-          <w:p>
-            <w:pPr>
-              <w:rPr>
+            <w:shd w:val="clear" w:color="auto" w:fill="F79646" w:themeFill="accent6"/>
+          </w:tcPr>
+          <w:p>
+            <w:pPr>
+              <w:rPr>
+                <w:sz w:val="18"/>
+                <w:szCs w:val="18"/>
                 <w:lang w:val="fr-FR"/>
               </w:rPr>
             </w:pPr>
             <w:r>
               <w:rPr>
+                <w:sz w:val="18"/>
+                <w:szCs w:val="18"/>
                 <w:lang w:val="fr-FR"/>
               </w:rPr>
-              <w:t>Front</w:t>
+              <w:t>En tant qu'user je peux partager des séances</w:t>
             </w:r>
           </w:p>
         </w:tc>
         <w:tc>
           <w:tcPr>
             <w:tcW w:w="3215" w:type="dxa"/>
-            <w:shd w:val="clear" w:color="auto" w:fill="9BBB59" w:themeFill="accent3"/>
-          </w:tcPr>
-          <w:p>
-            <w:r>
-              <w:t>FLAVIEN</w:t>
-            </w:r>
+            <w:shd w:val="clear" w:color="auto" w:fill="F79646" w:themeFill="accent6"/>
+          </w:tcPr>
+          <w:p>
+            <w:pPr>
+              <w:rPr>
+                <w:sz w:val="18"/>
+                <w:szCs w:val="18"/>
+              </w:rPr>
+            </w:pPr>
           </w:p>
         </w:tc>
         <w:tc>
@@ -4027,7 +4668,112 @@
             <w:tcW w:w="1045" w:type="dxa"/>
             <w:shd w:val="clear" w:color="auto" w:fill="auto"/>
           </w:tcPr>
-          <w:p/>
+          <w:p>
+            <w:pPr>
+              <w:rPr>
+                <w:sz w:val="18"/>
+                <w:szCs w:val="18"/>
+              </w:rPr>
+            </w:pPr>
+          </w:p>
+        </w:tc>
+      </w:tr>
+      <w:tr>
+        <w:trPr>
+          <w:trHeight w:val="600"/>
+        </w:trPr>
+        <w:tc>
+          <w:tcPr>
+            <w:tcW w:w="1928" w:type="dxa"/>
+            <w:shd w:val="clear" w:color="auto" w:fill="F79646" w:themeFill="accent6"/>
+          </w:tcPr>
+          <w:p>
+            <w:pPr>
+              <w:rPr>
+                <w:sz w:val="18"/>
+                <w:szCs w:val="18"/>
+              </w:rPr>
+            </w:pPr>
+            <w:r>
+              <w:rPr>
+                <w:sz w:val="18"/>
+                <w:szCs w:val="18"/>
+              </w:rPr>
+              <w:t>U6</w:t>
+            </w:r>
+          </w:p>
+        </w:tc>
+        <w:tc>
+          <w:tcPr>
+            <w:tcW w:w="905" w:type="dxa"/>
+            <w:shd w:val="clear" w:color="auto" w:fill="F79646" w:themeFill="accent6"/>
+          </w:tcPr>
+          <w:p>
+            <w:pPr>
+              <w:rPr>
+                <w:sz w:val="18"/>
+                <w:szCs w:val="18"/>
+              </w:rPr>
+            </w:pPr>
+            <w:r>
+              <w:rPr>
+                <w:sz w:val="18"/>
+                <w:szCs w:val="18"/>
+              </w:rPr>
+              <w:t>3</w:t>
+            </w:r>
+          </w:p>
+        </w:tc>
+        <w:tc>
+          <w:tcPr>
+            <w:tcW w:w="3251" w:type="dxa"/>
+            <w:shd w:val="clear" w:color="auto" w:fill="F79646" w:themeFill="accent6"/>
+          </w:tcPr>
+          <w:p>
+            <w:pPr>
+              <w:rPr>
+                <w:sz w:val="18"/>
+                <w:szCs w:val="18"/>
+                <w:lang w:val="fr-FR"/>
+              </w:rPr>
+            </w:pPr>
+            <w:r>
+              <w:rPr>
+                <w:sz w:val="18"/>
+                <w:szCs w:val="18"/>
+                <w:lang w:val="fr-FR"/>
+              </w:rPr>
+              <w:t>En tant qu'user je peux chatter avec mon coach et inversement</w:t>
+            </w:r>
+          </w:p>
+        </w:tc>
+        <w:tc>
+          <w:tcPr>
+            <w:tcW w:w="3215" w:type="dxa"/>
+            <w:shd w:val="clear" w:color="auto" w:fill="F79646" w:themeFill="accent6"/>
+          </w:tcPr>
+          <w:p>
+            <w:pPr>
+              <w:rPr>
+                <w:sz w:val="18"/>
+                <w:szCs w:val="18"/>
+              </w:rPr>
+            </w:pPr>
+          </w:p>
+        </w:tc>
+        <w:tc>
+          <w:tcPr>
+            <w:tcW w:w="1045" w:type="dxa"/>
+            <w:shd w:val="clear" w:color="auto" w:fill="auto"/>
+          </w:tcPr>
+          <w:p>
+            <w:pPr>
+              <w:rPr>
+                <w:sz w:val="18"/>
+                <w:szCs w:val="18"/>
+              </w:rPr>
+            </w:pPr>
+          </w:p>
         </w:tc>
       </w:tr>
     </w:tbl>

</xml_diff>